<commit_message>
Add Description for waypoint calculation
</commit_message>
<xml_diff>
--- a/docs/Pflichtenheft_FuSi.docx
+++ b/docs/Pflichtenheft_FuSi.docx
@@ -11,8 +11,6 @@
           <w:szCs w:val="72"/>
         </w:rPr>
       </w:pPr>
-      <w:bookmarkStart w:id="0" w:name="_GoBack"/>
-      <w:bookmarkEnd w:id="0"/>
       <w:r>
         <w:rPr>
           <w:b/>
@@ -39,7 +37,7 @@
                     </pic:cNvPicPr>
                   </pic:nvPicPr>
                   <pic:blipFill>
-                    <a:blip r:embed="rId8" cstate="print">
+                    <a:blip r:embed="rId9" cstate="print">
                       <a:extLst>
                         <a:ext uri="{28A0092B-C50C-407E-A947-70E740481C1C}">
                           <a14:useLocalDpi xmlns:a14="http://schemas.microsoft.com/office/drawing/2010/main" val="0"/>
@@ -172,7 +170,7 @@
     <w:p>
       <w:pPr>
         <w:sectPr>
-          <w:footerReference w:type="default" r:id="rId9"/>
+          <w:footerReference w:type="default" r:id="rId10"/>
           <w:pgSz w:w="11906" w:h="16838"/>
           <w:pgMar w:top="1417" w:right="1417" w:bottom="1134" w:left="1417" w:header="708" w:footer="708" w:gutter="0"/>
           <w:cols w:space="708"/>
@@ -184,12 +182,12 @@
       <w:pPr>
         <w:pStyle w:val="berschrift1ohne"/>
       </w:pPr>
-      <w:bookmarkStart w:id="1" w:name="_Toc368057581"/>
+      <w:bookmarkStart w:id="0" w:name="_Toc368057581"/>
       <w:r>
         <w:lastRenderedPageBreak/>
         <w:t>Historie der Dokumentversionen</w:t>
       </w:r>
-      <w:bookmarkEnd w:id="1"/>
+      <w:bookmarkEnd w:id="0"/>
     </w:p>
     <w:tbl>
       <w:tblPr>
@@ -470,11 +468,11 @@
       <w:pPr>
         <w:pStyle w:val="berschrift1ohne"/>
       </w:pPr>
-      <w:bookmarkStart w:id="2" w:name="_Toc368057582"/>
+      <w:bookmarkStart w:id="1" w:name="_Toc368057582"/>
       <w:r>
         <w:t>Inhaltsverzeichnis</w:t>
       </w:r>
-      <w:bookmarkEnd w:id="2"/>
+      <w:bookmarkEnd w:id="1"/>
     </w:p>
     <w:p>
       <w:pPr>
@@ -2253,56 +2251,56 @@
       <w:r>
         <w:br w:type="column"/>
       </w:r>
-      <w:bookmarkStart w:id="3" w:name="_Toc368057583"/>
+      <w:bookmarkStart w:id="2" w:name="_Toc368057583"/>
       <w:r>
         <w:lastRenderedPageBreak/>
         <w:t>Einleitung</w:t>
       </w:r>
+      <w:bookmarkEnd w:id="2"/>
+    </w:p>
+    <w:p>
+      <w:pPr>
+        <w:pStyle w:val="berschrift2"/>
+      </w:pPr>
+      <w:bookmarkStart w:id="3" w:name="_Toc368057584"/>
+      <w:r>
+        <w:t>Allgemeines</w:t>
+      </w:r>
       <w:bookmarkEnd w:id="3"/>
-    </w:p>
-    <w:p>
-      <w:pPr>
-        <w:pStyle w:val="berschrift2"/>
-      </w:pPr>
-      <w:bookmarkStart w:id="4" w:name="_Toc368057584"/>
-      <w:r>
-        <w:t>Allgemeines</w:t>
+      <w:r>
+        <w:t xml:space="preserve"> </w:t>
+      </w:r>
+    </w:p>
+    <w:p>
+      <w:pPr>
+        <w:pStyle w:val="berschrift3"/>
+      </w:pPr>
+      <w:bookmarkStart w:id="4" w:name="_Toc368057585"/>
+      <w:r>
+        <w:t>Zweck und Ziel dieses Dokuments</w:t>
       </w:r>
       <w:bookmarkEnd w:id="4"/>
-      <w:r>
-        <w:t xml:space="preserve"> </w:t>
+    </w:p>
+    <w:p>
+      <w:r>
+        <w:t>Dieses Pflichtenheft beschreibt</w:t>
+      </w:r>
+      <w:r>
+        <w:t xml:space="preserve"> die Rahmenbedingungen für die geplante Fussgänger Simulation.</w:t>
       </w:r>
     </w:p>
     <w:p>
       <w:pPr>
         <w:pStyle w:val="berschrift3"/>
       </w:pPr>
-      <w:bookmarkStart w:id="5" w:name="_Toc368057585"/>
-      <w:r>
-        <w:t>Zweck und Ziel dieses Dokuments</w:t>
+      <w:bookmarkStart w:id="5" w:name="_Toc368057586"/>
+      <w:r>
+        <w:t>Ausgangslage</w:t>
       </w:r>
       <w:bookmarkEnd w:id="5"/>
     </w:p>
     <w:p>
       <w:r>
-        <w:t>Dieses Pflichtenheft beschreibt</w:t>
-      </w:r>
-      <w:r>
-        <w:t xml:space="preserve"> die Rahmenbedingungen für die geplante Fussgänger Simulation.</w:t>
-      </w:r>
-    </w:p>
-    <w:p>
-      <w:pPr>
-        <w:pStyle w:val="berschrift3"/>
-      </w:pPr>
-      <w:bookmarkStart w:id="6" w:name="_Toc368057586"/>
-      <w:r>
-        <w:t>Ausgangslage</w:t>
-      </w:r>
-      <w:bookmarkEnd w:id="6"/>
-    </w:p>
-    <w:p>
-      <w:r>
         <w:t>Bei der Bewegung von Fussgängermengen entstehen viele interessante Phänomene von Selbst-</w:t>
       </w:r>
       <w:proofErr w:type="spellStart"/>
@@ -2337,156 +2335,156 @@
       <w:r>
         <w:br w:type="page"/>
       </w:r>
-      <w:bookmarkStart w:id="7" w:name="_Toc368057587"/>
+      <w:bookmarkStart w:id="6" w:name="_Toc368057587"/>
       <w:r>
         <w:lastRenderedPageBreak/>
         <w:t>Konzept und Rahmenbedingungen</w:t>
       </w:r>
+      <w:bookmarkEnd w:id="6"/>
+    </w:p>
+    <w:p>
+      <w:pPr>
+        <w:pStyle w:val="berschrift2"/>
+      </w:pPr>
+      <w:bookmarkStart w:id="7" w:name="_Toc368057588"/>
+      <w:r>
+        <w:t>Ziele</w:t>
+      </w:r>
       <w:bookmarkEnd w:id="7"/>
     </w:p>
     <w:p>
+      <w:r>
+        <w:t xml:space="preserve">Es soll eine Simulation von </w:t>
+      </w:r>
+      <w:proofErr w:type="spellStart"/>
+      <w:r>
+        <w:t>Fussgängerströmen</w:t>
+      </w:r>
+      <w:proofErr w:type="spellEnd"/>
+      <w:r>
+        <w:t xml:space="preserve"> erstellt werden. Die Fussgänger werden in einer Ihnen bekannten Landschaft positioniert. Von dieser Position aus sollen sie sich zu einem Zielpunkt bewegen</w:t>
+      </w:r>
+      <w:r>
+        <w:t>.</w:t>
+      </w:r>
+      <w:r>
+        <w:t xml:space="preserve"> Das Verhalten bei Wegkonflikten von mehreren </w:t>
+      </w:r>
+      <w:proofErr w:type="gramStart"/>
+      <w:r>
+        <w:t>Fussgänger</w:t>
+      </w:r>
+      <w:proofErr w:type="gramEnd"/>
+      <w:r>
+        <w:t xml:space="preserve"> </w:t>
+      </w:r>
+      <w:r>
+        <w:t xml:space="preserve">oder auch </w:t>
+      </w:r>
+      <w:r>
+        <w:t xml:space="preserve">das </w:t>
+      </w:r>
+      <w:r>
+        <w:t xml:space="preserve">Herdenverhalten </w:t>
+      </w:r>
+      <w:r>
+        <w:t xml:space="preserve">soll </w:t>
+      </w:r>
+      <w:r>
+        <w:t>damit</w:t>
+      </w:r>
+      <w:r>
+        <w:t xml:space="preserve"> studiert werden können</w:t>
+      </w:r>
+      <w:r>
+        <w:t>.</w:t>
+      </w:r>
+    </w:p>
+    <w:p>
       <w:pPr>
         <w:pStyle w:val="berschrift2"/>
       </w:pPr>
-      <w:bookmarkStart w:id="8" w:name="_Toc368057588"/>
-      <w:r>
-        <w:t>Ziele</w:t>
+      <w:bookmarkStart w:id="8" w:name="_Toc368057589"/>
+      <w:r>
+        <w:t>Benutzer / Zielgruppe</w:t>
       </w:r>
       <w:bookmarkEnd w:id="8"/>
     </w:p>
     <w:p>
       <w:r>
-        <w:t xml:space="preserve">Es soll eine Simulation von </w:t>
+        <w:t>Verhaltensforscher mit erweiterten Programmierkenntnissen</w:t>
+      </w:r>
+    </w:p>
+    <w:p>
+      <w:pPr>
+        <w:pStyle w:val="berschrift2"/>
+      </w:pPr>
+      <w:bookmarkStart w:id="9" w:name="_Toc368057590"/>
+      <w:r>
+        <w:t>Ressourcen</w:t>
+      </w:r>
+      <w:bookmarkEnd w:id="9"/>
+    </w:p>
+    <w:p>
+      <w:r>
+        <w:t xml:space="preserve">Projektablage: </w:t>
       </w:r>
       <w:proofErr w:type="spellStart"/>
       <w:r>
-        <w:t>Fussgängerströmen</w:t>
+        <w:t>GitHub</w:t>
       </w:r>
       <w:proofErr w:type="spellEnd"/>
       <w:r>
-        <w:t xml:space="preserve"> erstellt werden. Die Fussgänger werden in einer Ihnen bekannten Landschaft positioniert. Von dieser Position aus sollen sie sich zu einem Zielpunkt bewegen</w:t>
-      </w:r>
-      <w:r>
-        <w:t>.</w:t>
-      </w:r>
-      <w:r>
-        <w:t xml:space="preserve"> Das Verhalten bei Wegkonflikten von mehreren </w:t>
-      </w:r>
-      <w:proofErr w:type="gramStart"/>
-      <w:r>
-        <w:t>Fussgänger</w:t>
-      </w:r>
-      <w:proofErr w:type="gramEnd"/>
-      <w:r>
         <w:t xml:space="preserve"> </w:t>
       </w:r>
-      <w:r>
-        <w:t xml:space="preserve">oder auch </w:t>
-      </w:r>
-      <w:r>
-        <w:t xml:space="preserve">das </w:t>
-      </w:r>
-      <w:r>
-        <w:t xml:space="preserve">Herdenverhalten </w:t>
-      </w:r>
-      <w:r>
-        <w:t xml:space="preserve">soll </w:t>
-      </w:r>
-      <w:r>
-        <w:t>damit</w:t>
-      </w:r>
-      <w:r>
-        <w:t xml:space="preserve"> studiert werden können</w:t>
-      </w:r>
-      <w:r>
-        <w:t>.</w:t>
+    </w:p>
+    <w:p>
+      <w:r>
+        <w:t>Dokumentation: Word / Latex</w:t>
+      </w:r>
+    </w:p>
+    <w:p>
+      <w:r>
+        <w:t xml:space="preserve">Entwicklungsumgebung: </w:t>
+      </w:r>
+      <w:proofErr w:type="spellStart"/>
+      <w:r>
+        <w:t>Eclipse</w:t>
+      </w:r>
+      <w:proofErr w:type="spellEnd"/>
+      <w:r>
+        <w:t xml:space="preserve">, </w:t>
+      </w:r>
+      <w:proofErr w:type="spellStart"/>
+      <w:r>
+        <w:t>Idea</w:t>
+      </w:r>
+      <w:proofErr w:type="spellEnd"/>
+      <w:r>
+        <w:t xml:space="preserve"> </w:t>
+      </w:r>
+      <w:proofErr w:type="spellStart"/>
+      <w:r>
+        <w:t>Intellj</w:t>
+      </w:r>
+      <w:proofErr w:type="spellEnd"/>
+    </w:p>
+    <w:p>
+      <w:r>
+        <w:t>Java-Bibliotheken: Java 1.7, Java2D Graphics (Darstellung, Editor), XML DOM-Parser (Konfigurationsdatei)</w:t>
       </w:r>
     </w:p>
     <w:p>
       <w:pPr>
         <w:pStyle w:val="berschrift2"/>
       </w:pPr>
-      <w:bookmarkStart w:id="9" w:name="_Toc368057589"/>
-      <w:r>
-        <w:t>Benutzer / Zielgruppe</w:t>
-      </w:r>
-      <w:bookmarkEnd w:id="9"/>
-    </w:p>
-    <w:p>
-      <w:r>
-        <w:t>Verhaltensforscher mit erweiterten Programmierkenntnissen</w:t>
-      </w:r>
-    </w:p>
-    <w:p>
-      <w:pPr>
-        <w:pStyle w:val="berschrift2"/>
-      </w:pPr>
-      <w:bookmarkStart w:id="10" w:name="_Toc368057590"/>
-      <w:r>
-        <w:t>Ressourcen</w:t>
+      <w:bookmarkStart w:id="10" w:name="_Toc163459646"/>
+      <w:bookmarkStart w:id="11" w:name="_Toc368057591"/>
+      <w:r>
+        <w:t>Übersicht der Meilensteine</w:t>
       </w:r>
       <w:bookmarkEnd w:id="10"/>
-    </w:p>
-    <w:p>
-      <w:r>
-        <w:t xml:space="preserve">Projektablage: </w:t>
-      </w:r>
-      <w:proofErr w:type="spellStart"/>
-      <w:r>
-        <w:t>GitHub</w:t>
-      </w:r>
-      <w:proofErr w:type="spellEnd"/>
-      <w:r>
-        <w:t xml:space="preserve"> </w:t>
-      </w:r>
-    </w:p>
-    <w:p>
-      <w:r>
-        <w:t>Dokumentation: Word / Latex</w:t>
-      </w:r>
-    </w:p>
-    <w:p>
-      <w:r>
-        <w:t xml:space="preserve">Entwicklungsumgebung: </w:t>
-      </w:r>
-      <w:proofErr w:type="spellStart"/>
-      <w:r>
-        <w:t>Eclipse</w:t>
-      </w:r>
-      <w:proofErr w:type="spellEnd"/>
-      <w:r>
-        <w:t xml:space="preserve">, </w:t>
-      </w:r>
-      <w:proofErr w:type="spellStart"/>
-      <w:r>
-        <w:t>Idea</w:t>
-      </w:r>
-      <w:proofErr w:type="spellEnd"/>
-      <w:r>
-        <w:t xml:space="preserve"> </w:t>
-      </w:r>
-      <w:proofErr w:type="spellStart"/>
-      <w:r>
-        <w:t>Intellj</w:t>
-      </w:r>
-      <w:proofErr w:type="spellEnd"/>
-    </w:p>
-    <w:p>
-      <w:r>
-        <w:t>Java-Bibliotheken: Java 1.7, Java2D Graphics (Darstellung, Editor), XML DOM-Parser (Konfigurationsdatei)</w:t>
-      </w:r>
-    </w:p>
-    <w:p>
-      <w:pPr>
-        <w:pStyle w:val="berschrift2"/>
-      </w:pPr>
-      <w:bookmarkStart w:id="11" w:name="_Toc163459646"/>
-      <w:bookmarkStart w:id="12" w:name="_Toc368057591"/>
-      <w:r>
-        <w:t>Übersicht der Meilensteine</w:t>
-      </w:r>
       <w:bookmarkEnd w:id="11"/>
-      <w:bookmarkEnd w:id="12"/>
     </w:p>
     <w:tbl>
       <w:tblPr>
@@ -2884,14 +2882,14 @@
       <w:pPr>
         <w:pStyle w:val="berschrift2"/>
       </w:pPr>
-      <w:bookmarkStart w:id="13" w:name="_Toc368057592"/>
+      <w:bookmarkStart w:id="12" w:name="_Toc368057592"/>
       <w:r>
         <w:t xml:space="preserve">Java </w:t>
       </w:r>
       <w:r>
         <w:t>Namenskonventionen</w:t>
       </w:r>
-      <w:bookmarkEnd w:id="13"/>
+      <w:bookmarkEnd w:id="12"/>
     </w:p>
     <w:p>
       <w:pPr>
@@ -3045,22 +3043,22 @@
       <w:r>
         <w:br w:type="column"/>
       </w:r>
-      <w:bookmarkStart w:id="14" w:name="_Toc368057593"/>
+      <w:bookmarkStart w:id="13" w:name="_Toc368057593"/>
       <w:r>
         <w:lastRenderedPageBreak/>
         <w:t>Grundkonzept</w:t>
       </w:r>
+      <w:bookmarkEnd w:id="13"/>
+    </w:p>
+    <w:p>
+      <w:pPr>
+        <w:pStyle w:val="berschrift2"/>
+      </w:pPr>
+      <w:bookmarkStart w:id="14" w:name="_Toc368057594"/>
+      <w:r>
+        <w:t>Aufbau der Simulationsumgebung (Welt)</w:t>
+      </w:r>
       <w:bookmarkEnd w:id="14"/>
-    </w:p>
-    <w:p>
-      <w:pPr>
-        <w:pStyle w:val="berschrift2"/>
-      </w:pPr>
-      <w:bookmarkStart w:id="15" w:name="_Toc368057594"/>
-      <w:r>
-        <w:t>Aufbau der Simulationsumgebung (Welt)</w:t>
-      </w:r>
-      <w:bookmarkEnd w:id="15"/>
     </w:p>
     <w:p>
       <w:r>
@@ -3223,11 +3221,11 @@
       <w:pPr>
         <w:pStyle w:val="berschrift2"/>
       </w:pPr>
-      <w:bookmarkStart w:id="16" w:name="_Toc368057595"/>
+      <w:bookmarkStart w:id="15" w:name="_Toc368057595"/>
       <w:r>
         <w:t>Ausbaustufen</w:t>
       </w:r>
-      <w:bookmarkEnd w:id="16"/>
+      <w:bookmarkEnd w:id="15"/>
     </w:p>
     <w:p>
       <w:r>
@@ -3414,11 +3412,11 @@
       <w:pPr>
         <w:pStyle w:val="berschrift2"/>
       </w:pPr>
-      <w:bookmarkStart w:id="17" w:name="_Toc368057596"/>
+      <w:bookmarkStart w:id="16" w:name="_Toc368057596"/>
       <w:r>
         <w:t>Der Landschaftseditor</w:t>
       </w:r>
-      <w:bookmarkEnd w:id="17"/>
+      <w:bookmarkEnd w:id="16"/>
     </w:p>
     <w:p>
       <w:r>
@@ -3619,6 +3617,9 @@
           <w:bottom w:val="single" w:sz="4" w:space="1" w:color="auto"/>
           <w:right w:val="single" w:sz="4" w:space="4" w:color="auto"/>
         </w:pBdr>
+        <w:rPr>
+          <w:lang w:val="fr-CH"/>
+        </w:rPr>
       </w:pPr>
       <w:r>
         <w:rPr>
@@ -3627,14 +3628,31 @@
         <w:t xml:space="preserve">      </w:t>
       </w:r>
       <w:r>
+        <w:rPr>
+          <w:lang w:val="fr-CH"/>
+        </w:rPr>
         <w:t>&lt;/</w:t>
       </w:r>
       <w:proofErr w:type="spellStart"/>
-      <w:r>
-        <w:t>xs:sequence</w:t>
+      <w:proofErr w:type="gramStart"/>
+      <w:r>
+        <w:rPr>
+          <w:lang w:val="fr-CH"/>
+        </w:rPr>
+        <w:t>xs:</w:t>
+      </w:r>
+      <w:proofErr w:type="gramEnd"/>
+      <w:r>
+        <w:rPr>
+          <w:lang w:val="fr-CH"/>
+        </w:rPr>
+        <w:t>sequence</w:t>
       </w:r>
       <w:proofErr w:type="spellEnd"/>
       <w:r>
+        <w:rPr>
+          <w:lang w:val="fr-CH"/>
+        </w:rPr>
         <w:t>&gt;</w:t>
       </w:r>
     </w:p>
@@ -3647,16 +3665,36 @@
           <w:bottom w:val="single" w:sz="4" w:space="1" w:color="auto"/>
           <w:right w:val="single" w:sz="4" w:space="4" w:color="auto"/>
         </w:pBdr>
-      </w:pPr>
-      <w:r>
+        <w:rPr>
+          <w:lang w:val="fr-CH"/>
+        </w:rPr>
+      </w:pPr>
+      <w:r>
+        <w:rPr>
+          <w:lang w:val="fr-CH"/>
+        </w:rPr>
         <w:t xml:space="preserve">    &lt;/</w:t>
       </w:r>
       <w:proofErr w:type="spellStart"/>
-      <w:r>
-        <w:t>xs:complexType</w:t>
+      <w:proofErr w:type="gramStart"/>
+      <w:r>
+        <w:rPr>
+          <w:lang w:val="fr-CH"/>
+        </w:rPr>
+        <w:t>xs:</w:t>
+      </w:r>
+      <w:proofErr w:type="gramEnd"/>
+      <w:r>
+        <w:rPr>
+          <w:lang w:val="fr-CH"/>
+        </w:rPr>
+        <w:t>complexType</w:t>
       </w:r>
       <w:proofErr w:type="spellEnd"/>
       <w:r>
+        <w:rPr>
+          <w:lang w:val="fr-CH"/>
+        </w:rPr>
         <w:t>&gt;</w:t>
       </w:r>
     </w:p>
@@ -3674,6 +3712,9 @@
         </w:rPr>
       </w:pPr>
       <w:r>
+        <w:rPr>
+          <w:lang w:val="fr-CH"/>
+        </w:rPr>
         <w:t xml:space="preserve">  </w:t>
       </w:r>
       <w:r>
@@ -4108,11 +4149,11 @@
       <w:pPr>
         <w:pStyle w:val="berschrift2"/>
       </w:pPr>
-      <w:bookmarkStart w:id="18" w:name="_Toc368057597"/>
+      <w:bookmarkStart w:id="17" w:name="_Toc368057597"/>
       <w:r>
         <w:t>Domainmodell</w:t>
       </w:r>
-      <w:bookmarkEnd w:id="18"/>
+      <w:bookmarkEnd w:id="17"/>
     </w:p>
     <w:p>
       <w:r>
@@ -4155,21 +4196,100 @@
       <w:pPr>
         <w:pStyle w:val="berschrift1"/>
       </w:pPr>
-      <w:bookmarkStart w:id="19" w:name="_Toc368057598"/>
+      <w:bookmarkStart w:id="18" w:name="_Toc368057598"/>
       <w:r>
         <w:t>Detailkonzepte</w:t>
       </w:r>
+      <w:bookmarkEnd w:id="18"/>
+    </w:p>
+    <w:p>
+      <w:pPr>
+        <w:pStyle w:val="berschrift2"/>
+      </w:pPr>
+      <w:bookmarkStart w:id="19" w:name="_Toc368057599"/>
+      <w:r>
+        <w:t>Finden der Wegpunkte eines Hindernisses</w:t>
+      </w:r>
       <w:bookmarkEnd w:id="19"/>
     </w:p>
     <w:p>
-      <w:pPr>
-        <w:pStyle w:val="berschrift2"/>
-      </w:pPr>
-      <w:bookmarkStart w:id="20" w:name="_Toc368057599"/>
-      <w:r>
-        <w:t>Finden der Wegpunkte eines Hindernisses</w:t>
-      </w:r>
-      <w:bookmarkEnd w:id="20"/>
+      <w:r>
+        <w:t>Zum Finden eines Wegpunktes wird aus den zwei Stecken die ihm Punkten Enden ein Dreieck gebildet. Vom Inkreis-Mittelpunkt dieses Dreiecks wird zum Ecken des Hindernisses eine Strecke gezogen, diese wird dann um einen bestimmten Wert verlängert.</w:t>
+      </w:r>
+    </w:p>
+    <w:p>
+      <w:r>
+        <w:drawing>
+          <wp:anchor distT="0" distB="0" distL="114300" distR="114300" simplePos="0" relativeHeight="251658240" behindDoc="1" locked="0" layoutInCell="1" allowOverlap="1" wp14:anchorId="01B3C27A" wp14:editId="68386CA7">
+            <wp:simplePos x="0" y="0"/>
+            <wp:positionH relativeFrom="column">
+              <wp:posOffset>955675</wp:posOffset>
+            </wp:positionH>
+            <wp:positionV relativeFrom="paragraph">
+              <wp:posOffset>72390</wp:posOffset>
+            </wp:positionV>
+            <wp:extent cx="2879090" cy="2517775"/>
+            <wp:effectExtent l="0" t="0" r="0" b="0"/>
+            <wp:wrapTight wrapText="bothSides">
+              <wp:wrapPolygon edited="0">
+                <wp:start x="0" y="0"/>
+                <wp:lineTo x="0" y="21409"/>
+                <wp:lineTo x="21438" y="21409"/>
+                <wp:lineTo x="21438" y="0"/>
+                <wp:lineTo x="0" y="0"/>
+              </wp:wrapPolygon>
+            </wp:wrapTight>
+            <wp:docPr id="2" name="Grafik 2"/>
+            <wp:cNvGraphicFramePr>
+              <a:graphicFrameLocks xmlns:a="http://schemas.openxmlformats.org/drawingml/2006/main" noChangeAspect="1"/>
+            </wp:cNvGraphicFramePr>
+            <a:graphic xmlns:a="http://schemas.openxmlformats.org/drawingml/2006/main">
+              <a:graphicData uri="http://schemas.openxmlformats.org/drawingml/2006/picture">
+                <pic:pic xmlns:pic="http://schemas.openxmlformats.org/drawingml/2006/picture">
+                  <pic:nvPicPr>
+                    <pic:cNvPr id="0" name=""/>
+                    <pic:cNvPicPr/>
+                  </pic:nvPicPr>
+                  <pic:blipFill rotWithShape="1">
+                    <a:blip r:embed="rId11">
+                      <a:extLst>
+                        <a:ext uri="{28A0092B-C50C-407E-A947-70E740481C1C}">
+                          <a14:useLocalDpi xmlns:a14="http://schemas.microsoft.com/office/drawing/2010/main" val="0"/>
+                        </a:ext>
+                      </a:extLst>
+                    </a:blip>
+                    <a:srcRect l="24210" t="2747" r="46478" b="47826"/>
+                    <a:stretch/>
+                  </pic:blipFill>
+                  <pic:spPr bwMode="auto">
+                    <a:xfrm>
+                      <a:off x="0" y="0"/>
+                      <a:ext cx="2879090" cy="2517775"/>
+                    </a:xfrm>
+                    <a:prstGeom prst="rect">
+                      <a:avLst/>
+                    </a:prstGeom>
+                    <a:ln>
+                      <a:noFill/>
+                    </a:ln>
+                    <a:extLst>
+                      <a:ext uri="{53640926-AAD7-44D8-BBD7-CCE9431645EC}">
+                        <a14:shadowObscured xmlns:a14="http://schemas.microsoft.com/office/drawing/2010/main"/>
+                      </a:ext>
+                    </a:extLst>
+                  </pic:spPr>
+                </pic:pic>
+              </a:graphicData>
+            </a:graphic>
+            <wp14:sizeRelH relativeFrom="page">
+              <wp14:pctWidth>0</wp14:pctWidth>
+            </wp14:sizeRelH>
+            <wp14:sizeRelV relativeFrom="page">
+              <wp14:pctHeight>0</wp14:pctHeight>
+            </wp14:sizeRelV>
+          </wp:anchor>
+        </w:drawing>
+      </w:r>
     </w:p>
     <w:p/>
     <w:p/>
@@ -4177,6 +4297,7 @@
     <w:p/>
     <w:p/>
     <w:p/>
+    <w:p/>
     <w:p>
       <w:r>
         <w:t xml:space="preserve"> </w:t>
@@ -4186,6 +4307,8 @@
       <w:pPr>
         <w:pStyle w:val="berschrift1"/>
       </w:pPr>
+      <w:bookmarkStart w:id="20" w:name="_GoBack"/>
+      <w:bookmarkEnd w:id="20"/>
       <w:r>
         <w:br w:type="column"/>
       </w:r>
@@ -4198,9 +4321,9 @@
     </w:p>
     <w:p/>
     <w:sectPr>
-      <w:headerReference w:type="even" r:id="rId10"/>
-      <w:headerReference w:type="default" r:id="rId11"/>
-      <w:footerReference w:type="default" r:id="rId12"/>
+      <w:headerReference w:type="even" r:id="rId12"/>
+      <w:headerReference w:type="default" r:id="rId13"/>
+      <w:footerReference w:type="default" r:id="rId14"/>
       <w:pgSz w:w="11906" w:h="16838"/>
       <w:pgMar w:top="1417" w:right="1417" w:bottom="1134" w:left="1417" w:header="708" w:footer="708" w:gutter="0"/>
       <w:cols w:space="708"/>
@@ -4329,14 +4452,27 @@
           <w:pPr>
             <w:pStyle w:val="Tabelle"/>
           </w:pPr>
-          <w:fldSimple w:instr=" FILENAME   \* MERGEFORMAT ">
-            <w:r>
-              <w:rPr>
-                <w:noProof/>
-              </w:rPr>
-              <w:t>Pflichtenheft_FuSi.docx</w:t>
-            </w:r>
-          </w:fldSimple>
+          <w:r>
+            <w:fldChar w:fldCharType="begin"/>
+          </w:r>
+          <w:r>
+            <w:instrText xml:space="preserve"> FILENAME   \* MERGEFORMAT </w:instrText>
+          </w:r>
+          <w:r>
+            <w:fldChar w:fldCharType="separate"/>
+          </w:r>
+          <w:r>
+            <w:rPr>
+              <w:noProof/>
+            </w:rPr>
+            <w:t>Pflichtenheft_FuSi.docx</w:t>
+          </w:r>
+          <w:r>
+            <w:rPr>
+              <w:noProof/>
+            </w:rPr>
+            <w:fldChar w:fldCharType="end"/>
+          </w:r>
         </w:p>
       </w:tc>
     </w:tr>
@@ -4362,14 +4498,27 @@
           <w:pPr>
             <w:pStyle w:val="Tabelle"/>
           </w:pPr>
-          <w:fldSimple w:instr=" NUMPAGES   \* MERGEFORMAT ">
-            <w:r>
-              <w:rPr>
-                <w:noProof/>
-              </w:rPr>
-              <w:t>1</w:t>
-            </w:r>
-          </w:fldSimple>
+          <w:r>
+            <w:fldChar w:fldCharType="begin"/>
+          </w:r>
+          <w:r>
+            <w:instrText xml:space="preserve"> NUMPAGES   \* MERGEFORMAT </w:instrText>
+          </w:r>
+          <w:r>
+            <w:fldChar w:fldCharType="separate"/>
+          </w:r>
+          <w:r>
+            <w:rPr>
+              <w:noProof/>
+            </w:rPr>
+            <w:t>1</w:t>
+          </w:r>
+          <w:r>
+            <w:rPr>
+              <w:noProof/>
+            </w:rPr>
+            <w:fldChar w:fldCharType="end"/>
+          </w:r>
         </w:p>
       </w:tc>
       <w:tc>
@@ -4450,7 +4599,7 @@
         <w:noProof/>
         <w:szCs w:val="20"/>
       </w:rPr>
-      <w:t>8</w:t>
+      <w:t>7</w:t>
     </w:r>
     <w:r>
       <w:rPr>
@@ -8414,4 +8563,16 @@
   <a:objectDefaults/>
   <a:extraClrSchemeLst/>
 </a:theme>
+</file>
+
+<file path=customXml/item1.xml><?xml version="1.0" encoding="utf-8"?>
+<b:Sources xmlns:b="http://schemas.openxmlformats.org/officeDocument/2006/bibliography" xmlns="http://schemas.openxmlformats.org/officeDocument/2006/bibliography" SelectedStyle="\APA.XSL" StyleName="APA"/>
+</file>
+
+<file path=customXml/itemProps1.xml><?xml version="1.0" encoding="utf-8"?>
+<ds:datastoreItem xmlns:ds="http://schemas.openxmlformats.org/officeDocument/2006/customXml" ds:itemID="{F4DA3F66-0754-4D8C-B627-F6D325C3E1EC}">
+  <ds:schemaRefs>
+    <ds:schemaRef ds:uri="http://schemas.openxmlformats.org/officeDocument/2006/bibliography"/>
+  </ds:schemaRefs>
+</ds:datastoreItem>
 </file>
</xml_diff>

<commit_message>
added Version 4 of documentation
</commit_message>
<xml_diff>
--- a/docs/Pflichtenheft_FuSi.docx
+++ b/docs/Pflichtenheft_FuSi.docx
@@ -162,13 +162,13 @@
         <w:rPr>
           <w:b/>
         </w:rPr>
-        <w:t>Version 0.2</w:t>
+        <w:t>Version 4</w:t>
       </w:r>
       <w:r>
         <w:rPr>
           <w:b/>
         </w:rPr>
-        <w:t xml:space="preserve">  </w:t>
+        <w:t xml:space="preserve"> </w:t>
       </w:r>
     </w:p>
     <w:p/>
@@ -187,7 +187,7 @@
       <w:pPr>
         <w:pStyle w:val="berschrift1ohne"/>
       </w:pPr>
-      <w:bookmarkStart w:id="0" w:name="_Toc374712732"/>
+      <w:bookmarkStart w:id="0" w:name="_Toc377123153"/>
       <w:r>
         <w:lastRenderedPageBreak/>
         <w:t>Historie der Dokumentversionen</w:t>
@@ -278,7 +278,7 @@
           </w:tcPr>
           <w:p>
             <w:r>
-              <w:t>0.1</w:t>
+              <w:t>1</w:t>
             </w:r>
           </w:p>
         </w:tc>
@@ -320,7 +320,7 @@
           </w:tcPr>
           <w:p>
             <w:r>
-              <w:t>0.2</w:t>
+              <w:t>2</w:t>
             </w:r>
           </w:p>
         </w:tc>
@@ -364,6 +364,9 @@
             <w:pPr>
               <w:pStyle w:val="Tabelle"/>
             </w:pPr>
+            <w:r>
+              <w:t>3</w:t>
+            </w:r>
           </w:p>
         </w:tc>
         <w:tc>
@@ -374,6 +377,9 @@
             <w:pPr>
               <w:pStyle w:val="Tabelle"/>
             </w:pPr>
+            <w:r>
+              <w:t>20.12.2013</w:t>
+            </w:r>
           </w:p>
         </w:tc>
         <w:tc>
@@ -384,6 +390,9 @@
             <w:pPr>
               <w:pStyle w:val="Tabelle"/>
             </w:pPr>
+            <w:r>
+              <w:t>Team</w:t>
+            </w:r>
           </w:p>
         </w:tc>
         <w:tc>
@@ -394,6 +403,9 @@
             <w:pPr>
               <w:pStyle w:val="Tabelle"/>
             </w:pPr>
+            <w:r>
+              <w:t>Beschrieb Detailkonzepte</w:t>
+            </w:r>
           </w:p>
         </w:tc>
       </w:tr>
@@ -406,6 +418,9 @@
             <w:pPr>
               <w:pStyle w:val="Tabelle"/>
             </w:pPr>
+            <w:r>
+              <w:t>4</w:t>
+            </w:r>
           </w:p>
         </w:tc>
         <w:tc>
@@ -416,6 +431,9 @@
             <w:pPr>
               <w:pStyle w:val="Tabelle"/>
             </w:pPr>
+            <w:r>
+              <w:t>10.01.2013</w:t>
+            </w:r>
           </w:p>
         </w:tc>
         <w:tc>
@@ -426,6 +444,9 @@
             <w:pPr>
               <w:pStyle w:val="Tabelle"/>
             </w:pPr>
+            <w:r>
+              <w:t>Team</w:t>
+            </w:r>
           </w:p>
         </w:tc>
         <w:tc>
@@ -436,6 +457,9 @@
             <w:pPr>
               <w:pStyle w:val="Tabelle"/>
             </w:pPr>
+            <w:r>
+              <w:t>Beschrieb Detailkonzepte</w:t>
+            </w:r>
           </w:p>
         </w:tc>
       </w:tr>
@@ -465,7 +489,7 @@
       <w:pPr>
         <w:pStyle w:val="berschrift1ohne"/>
       </w:pPr>
-      <w:bookmarkStart w:id="1" w:name="_Toc374712733"/>
+      <w:bookmarkStart w:id="1" w:name="_Toc377123154"/>
       <w:r>
         <w:lastRenderedPageBreak/>
         <w:t>Inhaltsverzeichnis</w:t>
@@ -495,7 +519,7 @@
       <w:r>
         <w:fldChar w:fldCharType="separate"/>
       </w:r>
-      <w:hyperlink w:anchor="_Toc374712732" w:history="1">
+      <w:hyperlink w:anchor="_Toc377123153" w:history="1">
         <w:r>
           <w:rPr>
             <w:rStyle w:val="Hyperlink"/>
@@ -522,7 +546,7 @@
             <w:noProof/>
             <w:webHidden/>
           </w:rPr>
-          <w:instrText xml:space="preserve"> PAGEREF _Toc374712732 \h </w:instrText>
+          <w:instrText xml:space="preserve"> PAGEREF _Toc377123153 \h </w:instrText>
         </w:r>
         <w:r>
           <w:rPr>
@@ -567,7 +591,7 @@
           <w:lang w:val="de-CH" w:eastAsia="de-CH"/>
         </w:rPr>
       </w:pPr>
-      <w:hyperlink w:anchor="_Toc374712733" w:history="1">
+      <w:hyperlink w:anchor="_Toc377123154" w:history="1">
         <w:r>
           <w:rPr>
             <w:rStyle w:val="Hyperlink"/>
@@ -594,7 +618,7 @@
             <w:noProof/>
             <w:webHidden/>
           </w:rPr>
-          <w:instrText xml:space="preserve"> PAGEREF _Toc374712733 \h </w:instrText>
+          <w:instrText xml:space="preserve"> PAGEREF _Toc377123154 \h </w:instrText>
         </w:r>
         <w:r>
           <w:rPr>
@@ -640,7 +664,7 @@
           <w:lang w:val="de-CH" w:eastAsia="de-CH"/>
         </w:rPr>
       </w:pPr>
-      <w:hyperlink w:anchor="_Toc374712734" w:history="1">
+      <w:hyperlink w:anchor="_Toc377123155" w:history="1">
         <w:r>
           <w:rPr>
             <w:rStyle w:val="Hyperlink"/>
@@ -684,7 +708,7 @@
             <w:noProof/>
             <w:webHidden/>
           </w:rPr>
-          <w:instrText xml:space="preserve"> PAGEREF _Toc374712734 \h </w:instrText>
+          <w:instrText xml:space="preserve"> PAGEREF _Toc377123155 \h </w:instrText>
         </w:r>
         <w:r>
           <w:rPr>
@@ -730,7 +754,7 @@
           <w:lang w:val="de-CH" w:eastAsia="de-CH"/>
         </w:rPr>
       </w:pPr>
-      <w:hyperlink w:anchor="_Toc374712735" w:history="1">
+      <w:hyperlink w:anchor="_Toc377123156" w:history="1">
         <w:r>
           <w:rPr>
             <w:rStyle w:val="Hyperlink"/>
@@ -774,7 +798,7 @@
             <w:noProof/>
             <w:webHidden/>
           </w:rPr>
-          <w:instrText xml:space="preserve"> PAGEREF _Toc374712735 \h </w:instrText>
+          <w:instrText xml:space="preserve"> PAGEREF _Toc377123156 \h </w:instrText>
         </w:r>
         <w:r>
           <w:rPr>
@@ -816,7 +840,7 @@
           <w:lang w:val="de-CH" w:eastAsia="de-CH"/>
         </w:rPr>
       </w:pPr>
-      <w:hyperlink w:anchor="_Toc374712736" w:history="1">
+      <w:hyperlink w:anchor="_Toc377123157" w:history="1">
         <w:r>
           <w:rPr>
             <w:rStyle w:val="Hyperlink"/>
@@ -860,7 +884,7 @@
             <w:noProof/>
             <w:webHidden/>
           </w:rPr>
-          <w:instrText xml:space="preserve"> PAGEREF _Toc374712736 \h </w:instrText>
+          <w:instrText xml:space="preserve"> PAGEREF _Toc377123157 \h </w:instrText>
         </w:r>
         <w:r>
           <w:rPr>
@@ -902,7 +926,7 @@
           <w:lang w:val="de-CH" w:eastAsia="de-CH"/>
         </w:rPr>
       </w:pPr>
-      <w:hyperlink w:anchor="_Toc374712737" w:history="1">
+      <w:hyperlink w:anchor="_Toc377123158" w:history="1">
         <w:r>
           <w:rPr>
             <w:rStyle w:val="Hyperlink"/>
@@ -946,7 +970,7 @@
             <w:noProof/>
             <w:webHidden/>
           </w:rPr>
-          <w:instrText xml:space="preserve"> PAGEREF _Toc374712737 \h </w:instrText>
+          <w:instrText xml:space="preserve"> PAGEREF _Toc377123158 \h </w:instrText>
         </w:r>
         <w:r>
           <w:rPr>
@@ -992,7 +1016,7 @@
           <w:lang w:val="de-CH" w:eastAsia="de-CH"/>
         </w:rPr>
       </w:pPr>
-      <w:hyperlink w:anchor="_Toc374712738" w:history="1">
+      <w:hyperlink w:anchor="_Toc377123159" w:history="1">
         <w:r>
           <w:rPr>
             <w:rStyle w:val="Hyperlink"/>
@@ -1036,7 +1060,7 @@
             <w:noProof/>
             <w:webHidden/>
           </w:rPr>
-          <w:instrText xml:space="preserve"> PAGEREF _Toc374712738 \h </w:instrText>
+          <w:instrText xml:space="preserve"> PAGEREF _Toc377123159 \h </w:instrText>
         </w:r>
         <w:r>
           <w:rPr>
@@ -1082,7 +1106,7 @@
           <w:lang w:val="de-CH" w:eastAsia="de-CH"/>
         </w:rPr>
       </w:pPr>
-      <w:hyperlink w:anchor="_Toc374712739" w:history="1">
+      <w:hyperlink w:anchor="_Toc377123160" w:history="1">
         <w:r>
           <w:rPr>
             <w:rStyle w:val="Hyperlink"/>
@@ -1126,7 +1150,7 @@
             <w:noProof/>
             <w:webHidden/>
           </w:rPr>
-          <w:instrText xml:space="preserve"> PAGEREF _Toc374712739 \h </w:instrText>
+          <w:instrText xml:space="preserve"> PAGEREF _Toc377123160 \h </w:instrText>
         </w:r>
         <w:r>
           <w:rPr>
@@ -1172,7 +1196,7 @@
           <w:lang w:val="de-CH" w:eastAsia="de-CH"/>
         </w:rPr>
       </w:pPr>
-      <w:hyperlink w:anchor="_Toc374712740" w:history="1">
+      <w:hyperlink w:anchor="_Toc377123161" w:history="1">
         <w:r>
           <w:rPr>
             <w:rStyle w:val="Hyperlink"/>
@@ -1216,7 +1240,7 @@
             <w:noProof/>
             <w:webHidden/>
           </w:rPr>
-          <w:instrText xml:space="preserve"> PAGEREF _Toc374712740 \h </w:instrText>
+          <w:instrText xml:space="preserve"> PAGEREF _Toc377123161 \h </w:instrText>
         </w:r>
         <w:r>
           <w:rPr>
@@ -1262,7 +1286,7 @@
           <w:lang w:val="de-CH" w:eastAsia="de-CH"/>
         </w:rPr>
       </w:pPr>
-      <w:hyperlink w:anchor="_Toc374712741" w:history="1">
+      <w:hyperlink w:anchor="_Toc377123162" w:history="1">
         <w:r>
           <w:rPr>
             <w:rStyle w:val="Hyperlink"/>
@@ -1306,7 +1330,7 @@
             <w:noProof/>
             <w:webHidden/>
           </w:rPr>
-          <w:instrText xml:space="preserve"> PAGEREF _Toc374712741 \h </w:instrText>
+          <w:instrText xml:space="preserve"> PAGEREF _Toc377123162 \h </w:instrText>
         </w:r>
         <w:r>
           <w:rPr>
@@ -1352,7 +1376,7 @@
           <w:lang w:val="de-CH" w:eastAsia="de-CH"/>
         </w:rPr>
       </w:pPr>
-      <w:hyperlink w:anchor="_Toc374712742" w:history="1">
+      <w:hyperlink w:anchor="_Toc377123163" w:history="1">
         <w:r>
           <w:rPr>
             <w:rStyle w:val="Hyperlink"/>
@@ -1396,7 +1420,7 @@
             <w:noProof/>
             <w:webHidden/>
           </w:rPr>
-          <w:instrText xml:space="preserve"> PAGEREF _Toc374712742 \h </w:instrText>
+          <w:instrText xml:space="preserve"> PAGEREF _Toc377123163 \h </w:instrText>
         </w:r>
         <w:r>
           <w:rPr>
@@ -1442,7 +1466,7 @@
           <w:lang w:val="de-CH" w:eastAsia="de-CH"/>
         </w:rPr>
       </w:pPr>
-      <w:hyperlink w:anchor="_Toc374712743" w:history="1">
+      <w:hyperlink w:anchor="_Toc377123164" w:history="1">
         <w:r>
           <w:rPr>
             <w:rStyle w:val="Hyperlink"/>
@@ -1486,7 +1510,7 @@
             <w:noProof/>
             <w:webHidden/>
           </w:rPr>
-          <w:instrText xml:space="preserve"> PAGEREF _Toc374712743 \h </w:instrText>
+          <w:instrText xml:space="preserve"> PAGEREF _Toc377123164 \h </w:instrText>
         </w:r>
         <w:r>
           <w:rPr>
@@ -1532,7 +1556,7 @@
           <w:lang w:val="de-CH" w:eastAsia="de-CH"/>
         </w:rPr>
       </w:pPr>
-      <w:hyperlink w:anchor="_Toc374712744" w:history="1">
+      <w:hyperlink w:anchor="_Toc377123165" w:history="1">
         <w:r>
           <w:rPr>
             <w:rStyle w:val="Hyperlink"/>
@@ -1576,7 +1600,7 @@
             <w:noProof/>
             <w:webHidden/>
           </w:rPr>
-          <w:instrText xml:space="preserve"> PAGEREF _Toc374712744 \h </w:instrText>
+          <w:instrText xml:space="preserve"> PAGEREF _Toc377123165 \h </w:instrText>
         </w:r>
         <w:r>
           <w:rPr>
@@ -1622,7 +1646,7 @@
           <w:lang w:val="de-CH" w:eastAsia="de-CH"/>
         </w:rPr>
       </w:pPr>
-      <w:hyperlink w:anchor="_Toc374712745" w:history="1">
+      <w:hyperlink w:anchor="_Toc377123166" w:history="1">
         <w:r>
           <w:rPr>
             <w:rStyle w:val="Hyperlink"/>
@@ -1666,7 +1690,7 @@
             <w:noProof/>
             <w:webHidden/>
           </w:rPr>
-          <w:instrText xml:space="preserve"> PAGEREF _Toc374712745 \h </w:instrText>
+          <w:instrText xml:space="preserve"> PAGEREF _Toc377123166 \h </w:instrText>
         </w:r>
         <w:r>
           <w:rPr>
@@ -1712,7 +1736,7 @@
           <w:lang w:val="de-CH" w:eastAsia="de-CH"/>
         </w:rPr>
       </w:pPr>
-      <w:hyperlink w:anchor="_Toc374712746" w:history="1">
+      <w:hyperlink w:anchor="_Toc377123167" w:history="1">
         <w:r>
           <w:rPr>
             <w:rStyle w:val="Hyperlink"/>
@@ -1756,7 +1780,7 @@
             <w:noProof/>
             <w:webHidden/>
           </w:rPr>
-          <w:instrText xml:space="preserve"> PAGEREF _Toc374712746 \h </w:instrText>
+          <w:instrText xml:space="preserve"> PAGEREF _Toc377123167 \h </w:instrText>
         </w:r>
         <w:r>
           <w:rPr>
@@ -1802,7 +1826,7 @@
           <w:lang w:val="de-CH" w:eastAsia="de-CH"/>
         </w:rPr>
       </w:pPr>
-      <w:hyperlink w:anchor="_Toc374712747" w:history="1">
+      <w:hyperlink w:anchor="_Toc377123168" w:history="1">
         <w:r>
           <w:rPr>
             <w:rStyle w:val="Hyperlink"/>
@@ -1846,7 +1870,7 @@
             <w:noProof/>
             <w:webHidden/>
           </w:rPr>
-          <w:instrText xml:space="preserve"> PAGEREF _Toc374712747 \h </w:instrText>
+          <w:instrText xml:space="preserve"> PAGEREF _Toc377123168 \h </w:instrText>
         </w:r>
         <w:r>
           <w:rPr>
@@ -1892,7 +1916,7 @@
           <w:lang w:val="de-CH" w:eastAsia="de-CH"/>
         </w:rPr>
       </w:pPr>
-      <w:hyperlink w:anchor="_Toc374712748" w:history="1">
+      <w:hyperlink w:anchor="_Toc377123169" w:history="1">
         <w:r>
           <w:rPr>
             <w:rStyle w:val="Hyperlink"/>
@@ -1936,7 +1960,7 @@
             <w:noProof/>
             <w:webHidden/>
           </w:rPr>
-          <w:instrText xml:space="preserve"> PAGEREF _Toc374712748 \h </w:instrText>
+          <w:instrText xml:space="preserve"> PAGEREF _Toc377123169 \h </w:instrText>
         </w:r>
         <w:r>
           <w:rPr>
@@ -1982,7 +2006,7 @@
           <w:lang w:val="de-CH" w:eastAsia="de-CH"/>
         </w:rPr>
       </w:pPr>
-      <w:hyperlink w:anchor="_Toc374712749" w:history="1">
+      <w:hyperlink w:anchor="_Toc377123170" w:history="1">
         <w:r>
           <w:rPr>
             <w:rStyle w:val="Hyperlink"/>
@@ -2026,7 +2050,7 @@
             <w:noProof/>
             <w:webHidden/>
           </w:rPr>
-          <w:instrText xml:space="preserve"> PAGEREF _Toc374712749 \h </w:instrText>
+          <w:instrText xml:space="preserve"> PAGEREF _Toc377123170 \h </w:instrText>
         </w:r>
         <w:r>
           <w:rPr>
@@ -2072,7 +2096,7 @@
           <w:lang w:val="de-CH" w:eastAsia="de-CH"/>
         </w:rPr>
       </w:pPr>
-      <w:hyperlink w:anchor="_Toc374712750" w:history="1">
+      <w:hyperlink w:anchor="_Toc377123171" w:history="1">
         <w:r>
           <w:rPr>
             <w:rStyle w:val="Hyperlink"/>
@@ -2116,7 +2140,7 @@
             <w:noProof/>
             <w:webHidden/>
           </w:rPr>
-          <w:instrText xml:space="preserve"> PAGEREF _Toc374712750 \h </w:instrText>
+          <w:instrText xml:space="preserve"> PAGEREF _Toc377123171 \h </w:instrText>
         </w:r>
         <w:r>
           <w:rPr>
@@ -2162,7 +2186,7 @@
           <w:lang w:val="de-CH" w:eastAsia="de-CH"/>
         </w:rPr>
       </w:pPr>
-      <w:hyperlink w:anchor="_Toc374712751" w:history="1">
+      <w:hyperlink w:anchor="_Toc377123172" w:history="1">
         <w:r>
           <w:rPr>
             <w:rStyle w:val="Hyperlink"/>
@@ -2206,7 +2230,7 @@
             <w:noProof/>
             <w:webHidden/>
           </w:rPr>
-          <w:instrText xml:space="preserve"> PAGEREF _Toc374712751 \h </w:instrText>
+          <w:instrText xml:space="preserve"> PAGEREF _Toc377123172 \h </w:instrText>
         </w:r>
         <w:r>
           <w:rPr>
@@ -2226,7 +2250,7 @@
             <w:noProof/>
             <w:webHidden/>
           </w:rPr>
-          <w:t>10</w:t>
+          <w:t>11</w:t>
         </w:r>
         <w:r>
           <w:rPr>
@@ -2252,7 +2276,7 @@
           <w:lang w:val="de-CH" w:eastAsia="de-CH"/>
         </w:rPr>
       </w:pPr>
-      <w:hyperlink w:anchor="_Toc374712752" w:history="1">
+      <w:hyperlink w:anchor="_Toc377123173" w:history="1">
         <w:r>
           <w:rPr>
             <w:rStyle w:val="Hyperlink"/>
@@ -2296,7 +2320,7 @@
             <w:noProof/>
             <w:webHidden/>
           </w:rPr>
-          <w:instrText xml:space="preserve"> PAGEREF _Toc374712752 \h </w:instrText>
+          <w:instrText xml:space="preserve"> PAGEREF _Toc377123173 \h </w:instrText>
         </w:r>
         <w:r>
           <w:rPr>
@@ -2316,7 +2340,7 @@
             <w:noProof/>
             <w:webHidden/>
           </w:rPr>
-          <w:t>11</w:t>
+          <w:t>12</w:t>
         </w:r>
         <w:r>
           <w:rPr>
@@ -2342,7 +2366,7 @@
           <w:lang w:val="de-CH" w:eastAsia="de-CH"/>
         </w:rPr>
       </w:pPr>
-      <w:hyperlink w:anchor="_Toc374712753" w:history="1">
+      <w:hyperlink w:anchor="_Toc377123174" w:history="1">
         <w:r>
           <w:rPr>
             <w:rStyle w:val="Hyperlink"/>
@@ -2386,7 +2410,7 @@
             <w:noProof/>
             <w:webHidden/>
           </w:rPr>
-          <w:instrText xml:space="preserve"> PAGEREF _Toc374712753 \h </w:instrText>
+          <w:instrText xml:space="preserve"> PAGEREF _Toc377123174 \h </w:instrText>
         </w:r>
         <w:r>
           <w:rPr>
@@ -2406,7 +2430,7 @@
             <w:noProof/>
             <w:webHidden/>
           </w:rPr>
-          <w:t>11</w:t>
+          <w:t>13</w:t>
         </w:r>
         <w:r>
           <w:rPr>
@@ -2428,7 +2452,7 @@
           <w:lang w:val="de-CH" w:eastAsia="de-CH"/>
         </w:rPr>
       </w:pPr>
-      <w:hyperlink w:anchor="_Toc374712754" w:history="1">
+      <w:hyperlink w:anchor="_Toc377123175" w:history="1">
         <w:r>
           <w:rPr>
             <w:rStyle w:val="Hyperlink"/>
@@ -2472,7 +2496,7 @@
             <w:noProof/>
             <w:webHidden/>
           </w:rPr>
-          <w:instrText xml:space="preserve"> PAGEREF _Toc374712754 \h </w:instrText>
+          <w:instrText xml:space="preserve"> PAGEREF _Toc377123175 \h </w:instrText>
         </w:r>
         <w:r>
           <w:rPr>
@@ -2492,7 +2516,7 @@
             <w:noProof/>
             <w:webHidden/>
           </w:rPr>
-          <w:t>12</w:t>
+          <w:t>13</w:t>
         </w:r>
         <w:r>
           <w:rPr>
@@ -2514,7 +2538,7 @@
           <w:lang w:val="de-CH" w:eastAsia="de-CH"/>
         </w:rPr>
       </w:pPr>
-      <w:hyperlink w:anchor="_Toc374712755" w:history="1">
+      <w:hyperlink w:anchor="_Toc377123176" w:history="1">
         <w:r>
           <w:rPr>
             <w:rStyle w:val="Hyperlink"/>
@@ -2558,7 +2582,7 @@
             <w:noProof/>
             <w:webHidden/>
           </w:rPr>
-          <w:instrText xml:space="preserve"> PAGEREF _Toc374712755 \h </w:instrText>
+          <w:instrText xml:space="preserve"> PAGEREF _Toc377123176 \h </w:instrText>
         </w:r>
         <w:r>
           <w:rPr>
@@ -2578,7 +2602,7 @@
             <w:noProof/>
             <w:webHidden/>
           </w:rPr>
-          <w:t>12</w:t>
+          <w:t>13</w:t>
         </w:r>
         <w:r>
           <w:rPr>
@@ -2604,7 +2628,7 @@
           <w:lang w:val="de-CH" w:eastAsia="de-CH"/>
         </w:rPr>
       </w:pPr>
-      <w:hyperlink w:anchor="_Toc374712756" w:history="1">
+      <w:hyperlink w:anchor="_Toc377123177" w:history="1">
         <w:r>
           <w:rPr>
             <w:rStyle w:val="Hyperlink"/>
@@ -2627,6 +2651,92 @@
             <w:rStyle w:val="Hyperlink"/>
             <w:noProof/>
           </w:rPr>
+          <w:t>Kollisionen</w:t>
+        </w:r>
+        <w:r>
+          <w:rPr>
+            <w:noProof/>
+            <w:webHidden/>
+          </w:rPr>
+          <w:tab/>
+        </w:r>
+        <w:r>
+          <w:rPr>
+            <w:noProof/>
+            <w:webHidden/>
+          </w:rPr>
+          <w:fldChar w:fldCharType="begin"/>
+        </w:r>
+        <w:r>
+          <w:rPr>
+            <w:noProof/>
+            <w:webHidden/>
+          </w:rPr>
+          <w:instrText xml:space="preserve"> PAGEREF _Toc377123177 \h </w:instrText>
+        </w:r>
+        <w:r>
+          <w:rPr>
+            <w:noProof/>
+            <w:webHidden/>
+          </w:rPr>
+        </w:r>
+        <w:r>
+          <w:rPr>
+            <w:noProof/>
+            <w:webHidden/>
+          </w:rPr>
+          <w:fldChar w:fldCharType="separate"/>
+        </w:r>
+        <w:r>
+          <w:rPr>
+            <w:noProof/>
+            <w:webHidden/>
+          </w:rPr>
+          <w:t>14</w:t>
+        </w:r>
+        <w:r>
+          <w:rPr>
+            <w:noProof/>
+            <w:webHidden/>
+          </w:rPr>
+          <w:fldChar w:fldCharType="end"/>
+        </w:r>
+      </w:hyperlink>
+    </w:p>
+    <w:p>
+      <w:pPr>
+        <w:pStyle w:val="Verzeichnis3"/>
+        <w:rPr>
+          <w:rFonts w:asciiTheme="minorHAnsi" w:eastAsiaTheme="minorEastAsia" w:hAnsiTheme="minorHAnsi" w:cstheme="minorBidi"/>
+          <w:noProof/>
+          <w:sz w:val="22"/>
+          <w:szCs w:val="22"/>
+          <w:lang w:val="de-CH" w:eastAsia="de-CH"/>
+        </w:rPr>
+      </w:pPr>
+      <w:hyperlink w:anchor="_Toc377123178" w:history="1">
+        <w:r>
+          <w:rPr>
+            <w:rStyle w:val="Hyperlink"/>
+            <w:noProof/>
+          </w:rPr>
+          <w:t>4.5.1</w:t>
+        </w:r>
+        <w:r>
+          <w:rPr>
+            <w:rFonts w:asciiTheme="minorHAnsi" w:eastAsiaTheme="minorEastAsia" w:hAnsiTheme="minorHAnsi" w:cstheme="minorBidi"/>
+            <w:noProof/>
+            <w:sz w:val="22"/>
+            <w:szCs w:val="22"/>
+            <w:lang w:val="de-CH" w:eastAsia="de-CH"/>
+          </w:rPr>
+          <w:tab/>
+        </w:r>
+        <w:r>
+          <w:rPr>
+            <w:rStyle w:val="Hyperlink"/>
+            <w:noProof/>
+          </w:rPr>
           <w:t>Kollisionserkennung</w:t>
         </w:r>
         <w:r>
@@ -2648,7 +2758,7 @@
             <w:noProof/>
             <w:webHidden/>
           </w:rPr>
-          <w:instrText xml:space="preserve"> PAGEREF _Toc374712756 \h </w:instrText>
+          <w:instrText xml:space="preserve"> PAGEREF _Toc377123178 \h </w:instrText>
         </w:r>
         <w:r>
           <w:rPr>
@@ -2668,7 +2778,93 @@
             <w:noProof/>
             <w:webHidden/>
           </w:rPr>
-          <w:t>12</w:t>
+          <w:t>14</w:t>
+        </w:r>
+        <w:r>
+          <w:rPr>
+            <w:noProof/>
+            <w:webHidden/>
+          </w:rPr>
+          <w:fldChar w:fldCharType="end"/>
+        </w:r>
+      </w:hyperlink>
+    </w:p>
+    <w:p>
+      <w:pPr>
+        <w:pStyle w:val="Verzeichnis3"/>
+        <w:rPr>
+          <w:rFonts w:asciiTheme="minorHAnsi" w:eastAsiaTheme="minorEastAsia" w:hAnsiTheme="minorHAnsi" w:cstheme="minorBidi"/>
+          <w:noProof/>
+          <w:sz w:val="22"/>
+          <w:szCs w:val="22"/>
+          <w:lang w:val="de-CH" w:eastAsia="de-CH"/>
+        </w:rPr>
+      </w:pPr>
+      <w:hyperlink w:anchor="_Toc377123179" w:history="1">
+        <w:r>
+          <w:rPr>
+            <w:rStyle w:val="Hyperlink"/>
+            <w:noProof/>
+          </w:rPr>
+          <w:t>4.5.2</w:t>
+        </w:r>
+        <w:r>
+          <w:rPr>
+            <w:rFonts w:asciiTheme="minorHAnsi" w:eastAsiaTheme="minorEastAsia" w:hAnsiTheme="minorHAnsi" w:cstheme="minorBidi"/>
+            <w:noProof/>
+            <w:sz w:val="22"/>
+            <w:szCs w:val="22"/>
+            <w:lang w:val="de-CH" w:eastAsia="de-CH"/>
+          </w:rPr>
+          <w:tab/>
+        </w:r>
+        <w:r>
+          <w:rPr>
+            <w:rStyle w:val="Hyperlink"/>
+            <w:noProof/>
+          </w:rPr>
+          <w:t>Kollisionsliste</w:t>
+        </w:r>
+        <w:r>
+          <w:rPr>
+            <w:noProof/>
+            <w:webHidden/>
+          </w:rPr>
+          <w:tab/>
+        </w:r>
+        <w:r>
+          <w:rPr>
+            <w:noProof/>
+            <w:webHidden/>
+          </w:rPr>
+          <w:fldChar w:fldCharType="begin"/>
+        </w:r>
+        <w:r>
+          <w:rPr>
+            <w:noProof/>
+            <w:webHidden/>
+          </w:rPr>
+          <w:instrText xml:space="preserve"> PAGEREF _Toc377123179 \h </w:instrText>
+        </w:r>
+        <w:r>
+          <w:rPr>
+            <w:noProof/>
+            <w:webHidden/>
+          </w:rPr>
+        </w:r>
+        <w:r>
+          <w:rPr>
+            <w:noProof/>
+            <w:webHidden/>
+          </w:rPr>
+          <w:fldChar w:fldCharType="separate"/>
+        </w:r>
+        <w:r>
+          <w:rPr>
+            <w:noProof/>
+            <w:webHidden/>
+          </w:rPr>
+          <w:t>14</w:t>
         </w:r>
         <w:r>
           <w:rPr>
@@ -2694,7 +2890,7 @@
           <w:lang w:val="de-CH" w:eastAsia="de-CH"/>
         </w:rPr>
       </w:pPr>
-      <w:hyperlink w:anchor="_Toc374712757" w:history="1">
+      <w:hyperlink w:anchor="_Toc377123180" w:history="1">
         <w:r>
           <w:rPr>
             <w:rStyle w:val="Hyperlink"/>
@@ -2738,7 +2934,7 @@
             <w:noProof/>
             <w:webHidden/>
           </w:rPr>
-          <w:instrText xml:space="preserve"> PAGEREF _Toc374712757 \h </w:instrText>
+          <w:instrText xml:space="preserve"> PAGEREF _Toc377123180 \h </w:instrText>
         </w:r>
         <w:r>
           <w:rPr>
@@ -2758,7 +2954,7 @@
             <w:noProof/>
             <w:webHidden/>
           </w:rPr>
-          <w:t>13</w:t>
+          <w:t>15</w:t>
         </w:r>
         <w:r>
           <w:rPr>
@@ -2780,7 +2976,7 @@
           <w:lang w:val="de-CH" w:eastAsia="de-CH"/>
         </w:rPr>
       </w:pPr>
-      <w:hyperlink w:anchor="_Toc374712758" w:history="1">
+      <w:hyperlink w:anchor="_Toc377123181" w:history="1">
         <w:r>
           <w:rPr>
             <w:rStyle w:val="Hyperlink"/>
@@ -2824,7 +3020,7 @@
             <w:noProof/>
             <w:webHidden/>
           </w:rPr>
-          <w:instrText xml:space="preserve"> PAGEREF _Toc374712758 \h </w:instrText>
+          <w:instrText xml:space="preserve"> PAGEREF _Toc377123181 \h </w:instrText>
         </w:r>
         <w:r>
           <w:rPr>
@@ -2844,7 +3040,7 @@
             <w:noProof/>
             <w:webHidden/>
           </w:rPr>
-          <w:t>13</w:t>
+          <w:t>15</w:t>
         </w:r>
         <w:r>
           <w:rPr>
@@ -2866,7 +3062,7 @@
           <w:lang w:val="de-CH" w:eastAsia="de-CH"/>
         </w:rPr>
       </w:pPr>
-      <w:hyperlink w:anchor="_Toc374712759" w:history="1">
+      <w:hyperlink w:anchor="_Toc377123182" w:history="1">
         <w:r>
           <w:rPr>
             <w:rStyle w:val="Hyperlink"/>
@@ -2910,7 +3106,7 @@
             <w:noProof/>
             <w:webHidden/>
           </w:rPr>
-          <w:instrText xml:space="preserve"> PAGEREF _Toc374712759 \h </w:instrText>
+          <w:instrText xml:space="preserve"> PAGEREF _Toc377123182 \h </w:instrText>
         </w:r>
         <w:r>
           <w:rPr>
@@ -2930,7 +3126,7 @@
             <w:noProof/>
             <w:webHidden/>
           </w:rPr>
-          <w:t>13</w:t>
+          <w:t>15</w:t>
         </w:r>
         <w:r>
           <w:rPr>
@@ -2956,7 +3152,7 @@
           <w:lang w:val="de-CH" w:eastAsia="de-CH"/>
         </w:rPr>
       </w:pPr>
-      <w:hyperlink w:anchor="_Toc374712760" w:history="1">
+      <w:hyperlink w:anchor="_Toc377123183" w:history="1">
         <w:r>
           <w:rPr>
             <w:rStyle w:val="Hyperlink"/>
@@ -3000,7 +3196,7 @@
             <w:noProof/>
             <w:webHidden/>
           </w:rPr>
-          <w:instrText xml:space="preserve"> PAGEREF _Toc374712760 \h </w:instrText>
+          <w:instrText xml:space="preserve"> PAGEREF _Toc377123183 \h </w:instrText>
         </w:r>
         <w:r>
           <w:rPr>
@@ -3020,7 +3216,7 @@
             <w:noProof/>
             <w:webHidden/>
           </w:rPr>
-          <w:t>13</w:t>
+          <w:t>16</w:t>
         </w:r>
         <w:r>
           <w:rPr>
@@ -3042,7 +3238,7 @@
           <w:lang w:val="de-CH" w:eastAsia="de-CH"/>
         </w:rPr>
       </w:pPr>
-      <w:hyperlink w:anchor="_Toc374712761" w:history="1">
+      <w:hyperlink w:anchor="_Toc377123184" w:history="1">
         <w:r>
           <w:rPr>
             <w:rStyle w:val="Hyperlink"/>
@@ -3086,7 +3282,7 @@
             <w:noProof/>
             <w:webHidden/>
           </w:rPr>
-          <w:instrText xml:space="preserve"> PAGEREF _Toc374712761 \h </w:instrText>
+          <w:instrText xml:space="preserve"> PAGEREF _Toc377123184 \h </w:instrText>
         </w:r>
         <w:r>
           <w:rPr>
@@ -3106,7 +3302,7 @@
             <w:noProof/>
             <w:webHidden/>
           </w:rPr>
-          <w:t>14</w:t>
+          <w:t>16</w:t>
         </w:r>
         <w:r>
           <w:rPr>
@@ -3128,7 +3324,7 @@
           <w:lang w:val="de-CH" w:eastAsia="de-CH"/>
         </w:rPr>
       </w:pPr>
-      <w:hyperlink w:anchor="_Toc374712762" w:history="1">
+      <w:hyperlink w:anchor="_Toc377123185" w:history="1">
         <w:r>
           <w:rPr>
             <w:rStyle w:val="Hyperlink"/>
@@ -3172,7 +3368,7 @@
             <w:noProof/>
             <w:webHidden/>
           </w:rPr>
-          <w:instrText xml:space="preserve"> PAGEREF _Toc374712762 \h </w:instrText>
+          <w:instrText xml:space="preserve"> PAGEREF _Toc377123185 \h </w:instrText>
         </w:r>
         <w:r>
           <w:rPr>
@@ -3192,7 +3388,7 @@
             <w:noProof/>
             <w:webHidden/>
           </w:rPr>
-          <w:t>14</w:t>
+          <w:t>16</w:t>
         </w:r>
         <w:r>
           <w:rPr>
@@ -3214,7 +3410,7 @@
           <w:lang w:val="de-CH" w:eastAsia="de-CH"/>
         </w:rPr>
       </w:pPr>
-      <w:hyperlink w:anchor="_Toc374712763" w:history="1">
+      <w:hyperlink w:anchor="_Toc377123186" w:history="1">
         <w:r>
           <w:rPr>
             <w:rStyle w:val="Hyperlink"/>
@@ -3258,7 +3454,7 @@
             <w:noProof/>
             <w:webHidden/>
           </w:rPr>
-          <w:instrText xml:space="preserve"> PAGEREF _Toc374712763 \h </w:instrText>
+          <w:instrText xml:space="preserve"> PAGEREF _Toc377123186 \h </w:instrText>
         </w:r>
         <w:r>
           <w:rPr>
@@ -3278,7 +3474,7 @@
             <w:noProof/>
             <w:webHidden/>
           </w:rPr>
-          <w:t>14</w:t>
+          <w:t>17</w:t>
         </w:r>
         <w:r>
           <w:rPr>
@@ -3300,7 +3496,7 @@
           <w:lang w:val="de-CH" w:eastAsia="de-CH"/>
         </w:rPr>
       </w:pPr>
-      <w:hyperlink w:anchor="_Toc374712764" w:history="1">
+      <w:hyperlink w:anchor="_Toc377123187" w:history="1">
         <w:r>
           <w:rPr>
             <w:rStyle w:val="Hyperlink"/>
@@ -3344,7 +3540,7 @@
             <w:noProof/>
             <w:webHidden/>
           </w:rPr>
-          <w:instrText xml:space="preserve"> PAGEREF _Toc374712764 \h </w:instrText>
+          <w:instrText xml:space="preserve"> PAGEREF _Toc377123187 \h </w:instrText>
         </w:r>
         <w:r>
           <w:rPr>
@@ -3364,7 +3560,7 @@
             <w:noProof/>
             <w:webHidden/>
           </w:rPr>
-          <w:t>15</w:t>
+          <w:t>17</w:t>
         </w:r>
         <w:r>
           <w:rPr>
@@ -3387,7 +3583,7 @@
       <w:r>
         <w:br w:type="column"/>
       </w:r>
-      <w:bookmarkStart w:id="2" w:name="_Toc374712734"/>
+      <w:bookmarkStart w:id="2" w:name="_Toc377123155"/>
       <w:r>
         <w:lastRenderedPageBreak/>
         <w:t>Einleitung</w:t>
@@ -3398,7 +3594,7 @@
       <w:pPr>
         <w:pStyle w:val="berschrift2"/>
       </w:pPr>
-      <w:bookmarkStart w:id="3" w:name="_Toc374712735"/>
+      <w:bookmarkStart w:id="3" w:name="_Toc377123156"/>
       <w:r>
         <w:t>Allgemeines</w:t>
       </w:r>
@@ -3411,7 +3607,7 @@
       <w:pPr>
         <w:pStyle w:val="berschrift3"/>
       </w:pPr>
-      <w:bookmarkStart w:id="4" w:name="_Toc374712736"/>
+      <w:bookmarkStart w:id="4" w:name="_Toc377123157"/>
       <w:r>
         <w:t>Zweck und Ziel dieses Dokuments</w:t>
       </w:r>
@@ -3437,7 +3633,7 @@
       <w:pPr>
         <w:pStyle w:val="berschrift3"/>
       </w:pPr>
-      <w:bookmarkStart w:id="5" w:name="_Toc374712737"/>
+      <w:bookmarkStart w:id="5" w:name="_Toc377123158"/>
       <w:r>
         <w:t>Ausgangslage</w:t>
       </w:r>
@@ -3503,7 +3699,7 @@
       <w:r>
         <w:br w:type="page"/>
       </w:r>
-      <w:bookmarkStart w:id="6" w:name="_Toc374712738"/>
+      <w:bookmarkStart w:id="6" w:name="_Toc377123159"/>
       <w:r>
         <w:lastRenderedPageBreak/>
         <w:t>Konzept und Rahmenbedingungen</w:t>
@@ -3514,7 +3710,7 @@
       <w:pPr>
         <w:pStyle w:val="berschrift2"/>
       </w:pPr>
-      <w:bookmarkStart w:id="7" w:name="_Toc374712739"/>
+      <w:bookmarkStart w:id="7" w:name="_Toc377123160"/>
       <w:r>
         <w:t>Ziele</w:t>
       </w:r>
@@ -3582,7 +3778,7 @@
       <w:pPr>
         <w:pStyle w:val="berschrift2"/>
       </w:pPr>
-      <w:bookmarkStart w:id="8" w:name="_Toc374712740"/>
+      <w:bookmarkStart w:id="8" w:name="_Toc377123161"/>
       <w:r>
         <w:t>Benutzer / Zielgruppe</w:t>
       </w:r>
@@ -3597,7 +3793,7 @@
       <w:pPr>
         <w:pStyle w:val="berschrift2"/>
       </w:pPr>
-      <w:bookmarkStart w:id="9" w:name="_Toc374712741"/>
+      <w:bookmarkStart w:id="9" w:name="_Toc377123162"/>
       <w:r>
         <w:t>Ressourcen</w:t>
       </w:r>
@@ -3618,23 +3814,26 @@
     </w:p>
     <w:p>
       <w:r>
-        <w:t>Dokumentation: Word / Latex</w:t>
-      </w:r>
-    </w:p>
-    <w:p>
-      <w:r>
-        <w:t xml:space="preserve">Entwicklungsumgebung: </w:t>
-      </w:r>
-      <w:proofErr w:type="spellStart"/>
-      <w:r>
-        <w:t>Eclipse</w:t>
-      </w:r>
-      <w:proofErr w:type="spellEnd"/>
+        <w:t>Dokumentation: Microsoft Word</w:t>
+      </w:r>
       <w:r>
         <w:t xml:space="preserve">, </w:t>
       </w:r>
       <w:proofErr w:type="spellStart"/>
       <w:r>
+        <w:t>Structorizer</w:t>
+      </w:r>
+      <w:proofErr w:type="spellEnd"/>
+    </w:p>
+    <w:p>
+      <w:r>
+        <w:t>Entwicklungsumgebung:</w:t>
+      </w:r>
+      <w:r>
+        <w:t xml:space="preserve"> </w:t>
+      </w:r>
+      <w:proofErr w:type="spellStart"/>
+      <w:r>
         <w:t>Idea</w:t>
       </w:r>
       <w:proofErr w:type="spellEnd"/>
@@ -3657,7 +3856,7 @@
         <w:pStyle w:val="berschrift2"/>
       </w:pPr>
       <w:bookmarkStart w:id="10" w:name="_Toc163459646"/>
-      <w:bookmarkStart w:id="11" w:name="_Toc374712742"/>
+      <w:bookmarkStart w:id="11" w:name="_Toc377123163"/>
       <w:r>
         <w:t>Übersicht der Meilensteine</w:t>
       </w:r>
@@ -4076,7 +4275,7 @@
       <w:pPr>
         <w:pStyle w:val="berschrift2"/>
       </w:pPr>
-      <w:bookmarkStart w:id="12" w:name="_Toc374712743"/>
+      <w:bookmarkStart w:id="12" w:name="_Toc377123164"/>
       <w:r>
         <w:t xml:space="preserve">Java </w:t>
       </w:r>
@@ -4172,7 +4371,7 @@
       <w:r>
         <w:br w:type="column"/>
       </w:r>
-      <w:bookmarkStart w:id="13" w:name="_Toc374712744"/>
+      <w:bookmarkStart w:id="13" w:name="_Toc377123165"/>
       <w:r>
         <w:lastRenderedPageBreak/>
         <w:t>Grundkonzept</w:t>
@@ -4183,7 +4382,7 @@
       <w:pPr>
         <w:pStyle w:val="berschrift2"/>
       </w:pPr>
-      <w:bookmarkStart w:id="14" w:name="_Toc374712745"/>
+      <w:bookmarkStart w:id="14" w:name="_Toc377123166"/>
       <w:r>
         <w:t>Aufbau der Simulationsumgebung (Welt)</w:t>
       </w:r>
@@ -4366,7 +4565,7 @@
       <w:pPr>
         <w:pStyle w:val="berschrift2"/>
       </w:pPr>
-      <w:bookmarkStart w:id="15" w:name="_Toc374712746"/>
+      <w:bookmarkStart w:id="15" w:name="_Toc377123167"/>
       <w:r>
         <w:t>Ausbaustufen</w:t>
       </w:r>
@@ -4554,7 +4753,7 @@
       <w:pPr>
         <w:pStyle w:val="berschrift2"/>
       </w:pPr>
-      <w:bookmarkStart w:id="16" w:name="_Toc374712747"/>
+      <w:bookmarkStart w:id="16" w:name="_Toc377123168"/>
       <w:r>
         <w:t>Der Landschaftseditor</w:t>
       </w:r>
@@ -6743,7 +6942,7 @@
       <w:pPr>
         <w:pStyle w:val="berschrift2"/>
       </w:pPr>
-      <w:bookmarkStart w:id="17" w:name="_Toc374712748"/>
+      <w:bookmarkStart w:id="17" w:name="_Toc377123169"/>
       <w:r>
         <w:lastRenderedPageBreak/>
         <w:t>Domainmodell</w:t>
@@ -6817,7 +7016,7 @@
       <w:pPr>
         <w:pStyle w:val="berschrift1"/>
       </w:pPr>
-      <w:bookmarkStart w:id="18" w:name="_Toc374712749"/>
+      <w:bookmarkStart w:id="18" w:name="_Toc377123170"/>
       <w:r>
         <w:t>Detailkonzepte</w:t>
       </w:r>
@@ -6827,7 +7026,7 @@
       <w:pPr>
         <w:pStyle w:val="berschrift2"/>
       </w:pPr>
-      <w:bookmarkStart w:id="19" w:name="_Toc374712750"/>
+      <w:bookmarkStart w:id="19" w:name="_Toc377123171"/>
       <w:r>
         <w:t>Finden der Wegpunkte eines Hindernisses</w:t>
       </w:r>
@@ -6896,10 +7095,19 @@
     </w:p>
     <w:p>
       <w:pPr>
+        <w:spacing w:after="0" w:line="240" w:lineRule="auto"/>
+      </w:pPr>
+      <w:r>
+        <w:br w:type="page"/>
+      </w:r>
+    </w:p>
+    <w:p>
+      <w:pPr>
         <w:pStyle w:val="berschrift2"/>
       </w:pPr>
-      <w:bookmarkStart w:id="20" w:name="_Toc374712751"/>
-      <w:r>
+      <w:bookmarkStart w:id="20" w:name="_Toc377123172"/>
+      <w:r>
+        <w:lastRenderedPageBreak/>
         <w:t xml:space="preserve">Finden des Weges vom Start zum Ziel eines </w:t>
       </w:r>
       <w:proofErr w:type="spellStart"/>
@@ -6994,7 +7202,6 @@
         </w:numPr>
       </w:pPr>
       <w:r>
-        <w:lastRenderedPageBreak/>
         <w:t>Mit dem im ersten Schritt erweiterten Graphen wird nun der kürzeste Pfad berechnet. Für die Berechnung verwenden wir den Dijkstra-Algorithmus, der die Lösung des Problems mit einer Laufzeit von O(n * log(n)) ermitteln kann.</w:t>
       </w:r>
       <w:r>
@@ -7160,241 +7367,40 @@
     </w:p>
     <w:p>
       <w:pPr>
+        <w:spacing w:after="0" w:line="240" w:lineRule="auto"/>
+      </w:pPr>
+      <w:r>
+        <w:br w:type="page"/>
+      </w:r>
+    </w:p>
+    <w:p>
+      <w:pPr>
         <w:pStyle w:val="berschrift2"/>
       </w:pPr>
-      <w:bookmarkStart w:id="21" w:name="_Toc374712752"/>
-      <w:r>
+      <w:bookmarkStart w:id="21" w:name="_Toc377123173"/>
+      <w:r>
+        <w:lastRenderedPageBreak/>
         <w:t>Berechnungsablauf der Simulation</w:t>
       </w:r>
       <w:bookmarkEnd w:id="21"/>
     </w:p>
-    <w:p/>
-    <w:p>
-      <w:pPr>
-        <w:rPr>
-          <w:sz w:val="32"/>
-        </w:rPr>
-      </w:pPr>
-      <w:r>
-        <w:rPr>
-          <w:sz w:val="32"/>
-        </w:rPr>
-        <w:t>Hier ein Ablaufdiagramm der Berechnung machen</w:t>
-      </w:r>
-    </w:p>
-    <w:p>
-      <w:pPr>
-        <w:spacing w:after="0"/>
-      </w:pPr>
-    </w:p>
-    <w:p>
-      <w:pPr>
-        <w:spacing w:after="0"/>
-      </w:pPr>
-    </w:p>
-    <w:p>
-      <w:pPr>
-        <w:pStyle w:val="berschrift2"/>
-      </w:pPr>
-      <w:bookmarkStart w:id="22" w:name="_Toc374712753"/>
-      <w:r>
-        <w:t>Nachbarschaftserkennung</w:t>
-      </w:r>
-      <w:bookmarkStart w:id="23" w:name="_GoBack"/>
-      <w:bookmarkEnd w:id="23"/>
-      <w:r>
-        <w:t xml:space="preserve"> mittels </w:t>
-      </w:r>
-      <w:proofErr w:type="spellStart"/>
-      <w:r>
-        <w:t>Grid</w:t>
-      </w:r>
-      <w:bookmarkEnd w:id="22"/>
-      <w:proofErr w:type="spellEnd"/>
-    </w:p>
-    <w:p>
-      <w:r>
-        <w:t xml:space="preserve">Damit ein </w:t>
-      </w:r>
-      <w:proofErr w:type="spellStart"/>
-      <w:r>
-        <w:t>Fussgänger</w:t>
-      </w:r>
-      <w:proofErr w:type="spellEnd"/>
-      <w:r>
-        <w:t xml:space="preserve"> erkennen kann, wer in seiner unmittelbarer Nähe ist, müsste er theoretisch all </w:t>
-      </w:r>
-      <w:proofErr w:type="spellStart"/>
-      <w:r>
-        <w:t>Fussgänger</w:t>
-      </w:r>
-      <w:proofErr w:type="spellEnd"/>
-      <w:r>
-        <w:t xml:space="preserve"> und Hindernisse durchiterieren, um diese Frage zu beantworten. Dies würde aber eine Laufzeit von ungefähr O(n</w:t>
-      </w:r>
-      <w:r>
-        <w:rPr>
-          <w:vertAlign w:val="superscript"/>
-        </w:rPr>
-        <w:t>2</w:t>
-      </w:r>
-      <w:r>
-        <w:t xml:space="preserve">) bedeuten, wenn jeder </w:t>
-      </w:r>
-      <w:proofErr w:type="spellStart"/>
-      <w:r>
-        <w:t>Fussgänger</w:t>
-      </w:r>
-      <w:proofErr w:type="spellEnd"/>
-      <w:r>
-        <w:t xml:space="preserve"> dies machen muss. Zur Optimierung dieses Verhaltens führen wir ein </w:t>
-      </w:r>
-      <w:proofErr w:type="spellStart"/>
-      <w:r>
-        <w:t>Grid</w:t>
-      </w:r>
-      <w:proofErr w:type="spellEnd"/>
-      <w:r>
-        <w:t xml:space="preserve"> über die ganze Welt ein, in das sich jedes Hindernis und jeder </w:t>
-      </w:r>
-      <w:proofErr w:type="spellStart"/>
-      <w:r>
-        <w:lastRenderedPageBreak/>
-        <w:t>Fussgänger</w:t>
-      </w:r>
-      <w:proofErr w:type="spellEnd"/>
-      <w:r>
-        <w:t xml:space="preserve"> einschreiben muss, wenn er seine Position ändert. Damit wird es möglich, dass ein </w:t>
-      </w:r>
-      <w:proofErr w:type="spellStart"/>
-      <w:r>
-        <w:t>Fussgänger</w:t>
-      </w:r>
-      <w:proofErr w:type="spellEnd"/>
-      <w:r>
-        <w:t xml:space="preserve"> durch eine simple Berechnung direkt abfragen kann, welches seine Nachbarn sind.</w:t>
-      </w:r>
-    </w:p>
-    <w:p>
-      <w:pPr>
-        <w:pStyle w:val="berschrift3"/>
-      </w:pPr>
-      <w:bookmarkStart w:id="24" w:name="_Toc374712754"/>
-      <w:r>
-        <w:t>Berechnungsformel</w:t>
-      </w:r>
-      <w:bookmarkEnd w:id="24"/>
-    </w:p>
-    <w:p>
-      <w:pPr>
-        <w:rPr>
-          <w:lang w:val="de-CH"/>
-        </w:rPr>
-      </w:pPr>
-      <w:proofErr w:type="spellStart"/>
-      <w:r>
-        <w:rPr>
-          <w:lang w:val="de-CH"/>
-        </w:rPr>
-        <w:t>GridSpalte</w:t>
-      </w:r>
-      <w:proofErr w:type="spellEnd"/>
-      <w:r>
-        <w:rPr>
-          <w:lang w:val="de-CH"/>
-        </w:rPr>
-        <w:t xml:space="preserve"> = </w:t>
-      </w:r>
-      <w:r>
-        <w:t>Y-Position</w:t>
-      </w:r>
-      <w:r>
-        <w:rPr>
-          <w:lang w:val="de-CH"/>
-        </w:rPr>
-        <w:t xml:space="preserve"> / </w:t>
-      </w:r>
-      <w:proofErr w:type="spellStart"/>
-      <w:r>
-        <w:t>GridGrösse</w:t>
-      </w:r>
-      <w:proofErr w:type="spellEnd"/>
-      <w:r>
-        <w:rPr>
-          <w:lang w:val="de-CH"/>
-        </w:rPr>
-        <w:t>;</w:t>
-      </w:r>
-    </w:p>
-    <w:p>
-      <w:proofErr w:type="spellStart"/>
-      <w:r>
-        <w:rPr>
-          <w:lang w:val="de-CH"/>
-        </w:rPr>
-        <w:t>GridZeile</w:t>
-      </w:r>
-      <w:proofErr w:type="spellEnd"/>
-      <w:r>
-        <w:rPr>
-          <w:lang w:val="de-CH"/>
-        </w:rPr>
-        <w:t xml:space="preserve"> = X-Position / </w:t>
-      </w:r>
-      <w:proofErr w:type="spellStart"/>
-      <w:r>
-        <w:rPr>
-          <w:lang w:val="de-CH"/>
-        </w:rPr>
-        <w:t>GridGrösse</w:t>
-      </w:r>
-      <w:proofErr w:type="spellEnd"/>
-      <w:r>
-        <w:rPr>
-          <w:lang w:val="de-CH"/>
-        </w:rPr>
-        <w:t>;</w:t>
-      </w:r>
-    </w:p>
-    <w:p>
-      <w:pPr>
-        <w:rPr>
-          <w:lang w:val="de-CH"/>
-        </w:rPr>
-      </w:pPr>
-    </w:p>
-    <w:p>
-      <w:pPr>
-        <w:pStyle w:val="berschrift3"/>
-      </w:pPr>
-      <w:bookmarkStart w:id="25" w:name="_Toc374712755"/>
-      <w:r>
-        <w:t xml:space="preserve">Screenshot </w:t>
-      </w:r>
-      <w:r>
-        <w:t>der Implementation</w:t>
-      </w:r>
-      <w:bookmarkEnd w:id="25"/>
-    </w:p>
-    <w:p>
-      <w:r>
-        <w:t xml:space="preserve">Die grauen Felder markieren die </w:t>
-      </w:r>
-      <w:proofErr w:type="spellStart"/>
-      <w:r>
-        <w:t>Grid</w:t>
-      </w:r>
-      <w:proofErr w:type="spellEnd"/>
-      <w:r>
-        <w:t xml:space="preserve">-Zellen, in denen aktuell mindestens ein </w:t>
-      </w:r>
-      <w:proofErr w:type="spellStart"/>
-      <w:r>
-        <w:t>Fussgänger</w:t>
-      </w:r>
-      <w:proofErr w:type="spellEnd"/>
-      <w:r>
-        <w:t xml:space="preserve"> oder ein Hindernis eingeschrieben ist.</w:t>
+    <w:p>
+      <w:r>
+        <w:t xml:space="preserve">Per </w:t>
+      </w:r>
+      <w:r>
+        <w:t xml:space="preserve">GUI </w:t>
+      </w:r>
+      <w:proofErr w:type="spellStart"/>
+      <w:r>
+        <w:t>Timer</w:t>
+      </w:r>
+      <w:proofErr w:type="spellEnd"/>
+      <w:r>
+        <w:t xml:space="preserve"> wird jeweils die Berechnung eines Simulationsschrittes ausgelöst. Innerhalb des Simulationsschrittes findet dann </w:t>
+      </w:r>
+      <w:r>
+        <w:t>nachfolgende Berechnung statt, die im Wesentlichen aus den drei gelb markierten Schritten besteht:</w:t>
       </w:r>
     </w:p>
     <w:p>
@@ -7404,10 +7410,10 @@
           <w:lang w:val="de-CH" w:eastAsia="de-CH"/>
         </w:rPr>
         <w:drawing>
-          <wp:inline distT="0" distB="0" distL="0" distR="0" wp14:anchorId="504614F7" wp14:editId="2B9F277E">
-            <wp:extent cx="2457143" cy="1923810"/>
-            <wp:effectExtent l="0" t="0" r="635" b="635"/>
-            <wp:docPr id="5" name="Grafik 5"/>
+          <wp:inline distT="0" distB="0" distL="0" distR="0">
+            <wp:extent cx="6091942" cy="6353175"/>
+            <wp:effectExtent l="0" t="0" r="4445" b="0"/>
+            <wp:docPr id="4" name="Grafik 4" descr="C:\java\ch.bfh.bti7301.w2013.FuSi\docs\CWorld.stepSimulation.png"/>
             <wp:cNvGraphicFramePr>
               <a:graphicFrameLocks xmlns:a="http://schemas.openxmlformats.org/drawingml/2006/main" noChangeAspect="1"/>
             </wp:cNvGraphicFramePr>
@@ -7415,23 +7421,39 @@
               <a:graphicData uri="http://schemas.openxmlformats.org/drawingml/2006/picture">
                 <pic:pic xmlns:pic="http://schemas.openxmlformats.org/drawingml/2006/picture">
                   <pic:nvPicPr>
-                    <pic:cNvPr id="0" name=""/>
-                    <pic:cNvPicPr/>
+                    <pic:cNvPr id="0" name="Picture 1" descr="C:\java\ch.bfh.bti7301.w2013.FuSi\docs\CWorld.stepSimulation.png"/>
+                    <pic:cNvPicPr>
+                      <a:picLocks noChangeAspect="1" noChangeArrowheads="1"/>
+                    </pic:cNvPicPr>
                   </pic:nvPicPr>
-                  <pic:blipFill>
-                    <a:blip r:embed="rId18"/>
-                    <a:stretch>
-                      <a:fillRect/>
-                    </a:stretch>
+                  <pic:blipFill rotWithShape="1">
+                    <a:blip r:embed="rId18">
+                      <a:extLst>
+                        <a:ext uri="{28A0092B-C50C-407E-A947-70E740481C1C}">
+                          <a14:useLocalDpi xmlns:a14="http://schemas.microsoft.com/office/drawing/2010/main" val="0"/>
+                        </a:ext>
+                      </a:extLst>
+                    </a:blip>
+                    <a:srcRect l="1818" t="1906" r="1818" b="1587"/>
+                    <a:stretch/>
                   </pic:blipFill>
-                  <pic:spPr>
+                  <pic:spPr bwMode="auto">
                     <a:xfrm>
                       <a:off x="0" y="0"/>
-                      <a:ext cx="2457143" cy="1923810"/>
+                      <a:ext cx="6091942" cy="6353175"/>
                     </a:xfrm>
                     <a:prstGeom prst="rect">
                       <a:avLst/>
                     </a:prstGeom>
+                    <a:noFill/>
+                    <a:ln>
+                      <a:noFill/>
+                    </a:ln>
+                    <a:extLst>
+                      <a:ext uri="{53640926-AAD7-44D8-BBD7-CCE9431645EC}">
+                        <a14:shadowObscured xmlns:a14="http://schemas.microsoft.com/office/drawing/2010/main"/>
+                      </a:ext>
+                    </a:extLst>
                   </pic:spPr>
                 </pic:pic>
               </a:graphicData>
@@ -7440,31 +7462,209 @@
         </w:drawing>
       </w:r>
     </w:p>
-    <w:p/>
+    <w:p>
+      <w:pPr>
+        <w:spacing w:after="0"/>
+      </w:pPr>
+    </w:p>
+    <w:p>
+      <w:pPr>
+        <w:spacing w:after="0" w:line="240" w:lineRule="auto"/>
+      </w:pPr>
+      <w:r>
+        <w:br w:type="page"/>
+      </w:r>
+    </w:p>
     <w:p>
       <w:pPr>
         <w:pStyle w:val="berschrift2"/>
       </w:pPr>
-      <w:bookmarkStart w:id="26" w:name="_Toc374712756"/>
-      <w:r>
-        <w:t>Kollision</w:t>
-      </w:r>
-      <w:bookmarkEnd w:id="26"/>
-      <w:r>
-        <w:t>en</w:t>
+      <w:bookmarkStart w:id="22" w:name="_Toc377123174"/>
+      <w:r>
+        <w:lastRenderedPageBreak/>
+        <w:t xml:space="preserve">Nachbarschaftserkennung mittels </w:t>
+      </w:r>
+      <w:proofErr w:type="spellStart"/>
+      <w:r>
+        <w:t>Grid</w:t>
+      </w:r>
+      <w:bookmarkEnd w:id="22"/>
+      <w:proofErr w:type="spellEnd"/>
+    </w:p>
+    <w:p>
+      <w:r>
+        <w:t xml:space="preserve">Damit ein </w:t>
+      </w:r>
+      <w:proofErr w:type="spellStart"/>
+      <w:r>
+        <w:t>Fussgänger</w:t>
+      </w:r>
+      <w:proofErr w:type="spellEnd"/>
+      <w:r>
+        <w:t xml:space="preserve"> erkennen kann, wer in seiner unmittelbarer Nähe ist, müsste er theoretisch all </w:t>
+      </w:r>
+      <w:proofErr w:type="spellStart"/>
+      <w:r>
+        <w:t>Fussgänger</w:t>
+      </w:r>
+      <w:proofErr w:type="spellEnd"/>
+      <w:r>
+        <w:t xml:space="preserve"> und Hindernisse durchiterieren, um diese Frage zu beantworten. Dies würde aber eine Laufzeit von ungefähr O(n</w:t>
+      </w:r>
+      <w:r>
+        <w:rPr>
+          <w:vertAlign w:val="superscript"/>
+        </w:rPr>
+        <w:t>2</w:t>
+      </w:r>
+      <w:r>
+        <w:t xml:space="preserve">) bedeuten, wenn jeder </w:t>
+      </w:r>
+      <w:proofErr w:type="spellStart"/>
+      <w:r>
+        <w:t>Fussgänger</w:t>
+      </w:r>
+      <w:proofErr w:type="spellEnd"/>
+      <w:r>
+        <w:t xml:space="preserve"> dies machen muss. Zur Optimierung dieses Verhaltens führen wir ein </w:t>
+      </w:r>
+      <w:proofErr w:type="spellStart"/>
+      <w:r>
+        <w:t>Grid</w:t>
+      </w:r>
+      <w:proofErr w:type="spellEnd"/>
+      <w:r>
+        <w:t xml:space="preserve"> über die ganze Welt ein, in das sich jedes Hindernis und jeder </w:t>
+      </w:r>
+      <w:proofErr w:type="spellStart"/>
+      <w:r>
+        <w:t>Fussgänger</w:t>
+      </w:r>
+      <w:proofErr w:type="spellEnd"/>
+      <w:r>
+        <w:t xml:space="preserve"> einschreiben muss, wenn er seine Position ändert. Damit wird es möglich, dass ein </w:t>
+      </w:r>
+      <w:proofErr w:type="spellStart"/>
+      <w:r>
+        <w:t>Fussgänger</w:t>
+      </w:r>
+      <w:proofErr w:type="spellEnd"/>
+      <w:r>
+        <w:t xml:space="preserve"> durch eine simple Berechnung direkt abfragen kann, welches seine Nachbarn sind.</w:t>
       </w:r>
     </w:p>
     <w:p>
       <w:pPr>
         <w:pStyle w:val="berschrift3"/>
       </w:pPr>
-      <w:r>
-        <w:t>Kollisionserkennung</w:t>
-      </w:r>
-    </w:p>
-    <w:p>
-      <w:r>
-        <w:t xml:space="preserve">In der Kollisionserkennung wird für jeden </w:t>
+      <w:bookmarkStart w:id="23" w:name="_Toc377123175"/>
+      <w:r>
+        <w:t>Berechnungsformel</w:t>
+      </w:r>
+      <w:bookmarkEnd w:id="23"/>
+    </w:p>
+    <w:p>
+      <w:pPr>
+        <w:rPr>
+          <w:lang w:val="de-CH"/>
+        </w:rPr>
+      </w:pPr>
+      <w:proofErr w:type="spellStart"/>
+      <w:r>
+        <w:rPr>
+          <w:lang w:val="de-CH"/>
+        </w:rPr>
+        <w:t>GridSpalte</w:t>
+      </w:r>
+      <w:proofErr w:type="spellEnd"/>
+      <w:r>
+        <w:rPr>
+          <w:lang w:val="de-CH"/>
+        </w:rPr>
+        <w:t xml:space="preserve"> = </w:t>
+      </w:r>
+      <w:r>
+        <w:t>Y-Position</w:t>
+      </w:r>
+      <w:r>
+        <w:rPr>
+          <w:lang w:val="de-CH"/>
+        </w:rPr>
+        <w:t xml:space="preserve"> / </w:t>
+      </w:r>
+      <w:proofErr w:type="spellStart"/>
+      <w:r>
+        <w:t>GridGrösse</w:t>
+      </w:r>
+      <w:proofErr w:type="spellEnd"/>
+      <w:r>
+        <w:rPr>
+          <w:lang w:val="de-CH"/>
+        </w:rPr>
+        <w:t>;</w:t>
+      </w:r>
+    </w:p>
+    <w:p>
+      <w:proofErr w:type="spellStart"/>
+      <w:r>
+        <w:rPr>
+          <w:lang w:val="de-CH"/>
+        </w:rPr>
+        <w:t>GridZeile</w:t>
+      </w:r>
+      <w:proofErr w:type="spellEnd"/>
+      <w:r>
+        <w:rPr>
+          <w:lang w:val="de-CH"/>
+        </w:rPr>
+        <w:t xml:space="preserve"> = X-Position / </w:t>
+      </w:r>
+      <w:proofErr w:type="spellStart"/>
+      <w:r>
+        <w:rPr>
+          <w:lang w:val="de-CH"/>
+        </w:rPr>
+        <w:t>GridGrösse</w:t>
+      </w:r>
+      <w:proofErr w:type="spellEnd"/>
+      <w:r>
+        <w:rPr>
+          <w:lang w:val="de-CH"/>
+        </w:rPr>
+        <w:t>;</w:t>
+      </w:r>
+    </w:p>
+    <w:p>
+      <w:pPr>
+        <w:rPr>
+          <w:lang w:val="de-CH"/>
+        </w:rPr>
+      </w:pPr>
+    </w:p>
+    <w:p>
+      <w:pPr>
+        <w:pStyle w:val="berschrift3"/>
+      </w:pPr>
+      <w:bookmarkStart w:id="24" w:name="_Toc377123176"/>
+      <w:r>
+        <w:t xml:space="preserve">Screenshot </w:t>
+      </w:r>
+      <w:r>
+        <w:t>der Implementation</w:t>
+      </w:r>
+      <w:bookmarkEnd w:id="24"/>
+    </w:p>
+    <w:p>
+      <w:r>
+        <w:t xml:space="preserve">Die grauen Felder markieren die </w:t>
+      </w:r>
+      <w:proofErr w:type="spellStart"/>
+      <w:r>
+        <w:t>Grid</w:t>
+      </w:r>
+      <w:proofErr w:type="spellEnd"/>
+      <w:r>
+        <w:t xml:space="preserve">-Zellen, in denen aktuell mindestens ein </w:t>
       </w:r>
       <w:proofErr w:type="spellStart"/>
       <w:r>
@@ -7472,661 +7672,7 @@
       </w:r>
       <w:proofErr w:type="spellEnd"/>
       <w:r>
-        <w:t xml:space="preserve"> geprüft, ob seine gewünschte nächste Position sich mit der gewünschten nächsten Position eines anderen </w:t>
-      </w:r>
-      <w:proofErr w:type="spellStart"/>
-      <w:r>
-        <w:t>Fussgängers</w:t>
-      </w:r>
-      <w:proofErr w:type="spellEnd"/>
-      <w:r>
-        <w:t xml:space="preserve"> oder eines Hindernisses schneidet. Zur Optimierung dieser Berechnung kommt hier die vorher erläuterte Nachbarschaftserkennung zum Zug, sprich jeder </w:t>
-      </w:r>
-      <w:proofErr w:type="spellStart"/>
-      <w:r>
-        <w:t>Fussgänger</w:t>
-      </w:r>
-      <w:proofErr w:type="spellEnd"/>
-      <w:r>
-        <w:t xml:space="preserve"> prüft </w:t>
-      </w:r>
-      <w:proofErr w:type="spellStart"/>
-      <w:r>
-        <w:t>ausschliesslich</w:t>
-      </w:r>
-      <w:proofErr w:type="spellEnd"/>
-      <w:r>
-        <w:t xml:space="preserve"> mit seinen Nachbarn auf Kollisionen.</w:t>
-      </w:r>
-    </w:p>
-    <w:p>
-      <w:r>
-        <w:t xml:space="preserve">Zur Berechnung einer Kollision wird die Distanz zwischen den beiden betroffenen Punkten gerechnet und entsprechend berücksichtigt, dass Objekt A und Objekt B beide eine gewisse </w:t>
-      </w:r>
-      <w:proofErr w:type="spellStart"/>
-      <w:r>
-        <w:t>Grösse</w:t>
-      </w:r>
-      <w:proofErr w:type="spellEnd"/>
-      <w:r>
-        <w:t xml:space="preserve"> haben und einen genug </w:t>
-      </w:r>
-      <w:proofErr w:type="spellStart"/>
-      <w:r>
-        <w:t>grossen</w:t>
-      </w:r>
-      <w:proofErr w:type="spellEnd"/>
-      <w:r>
-        <w:t xml:space="preserve"> Radius um sich frei haben müssen. Zu diesen beiden </w:t>
-      </w:r>
-      <w:proofErr w:type="spellStart"/>
-      <w:r>
-        <w:t>Grössen</w:t>
-      </w:r>
-      <w:proofErr w:type="spellEnd"/>
-      <w:r>
-        <w:t xml:space="preserve"> berücksichtigen wir zusätzlich einen Minimalabstand von einem Punkt. </w:t>
-      </w:r>
-      <w:r>
-        <w:rPr>
-          <w:lang w:val="de-CH"/>
-        </w:rPr>
-        <w:t>Die verwendete Formel lautet:</w:t>
-      </w:r>
-    </w:p>
-    <w:p>
-      <w:pPr>
-        <w:rPr>
-          <w:lang w:val="de-CH"/>
-        </w:rPr>
-      </w:pPr>
-      <w:proofErr w:type="spellStart"/>
-      <w:r>
-        <w:rPr>
-          <w:lang w:val="de-CH"/>
-        </w:rPr>
-        <w:t>hatKollision</w:t>
-      </w:r>
-      <w:proofErr w:type="spellEnd"/>
-      <w:r>
-        <w:rPr>
-          <w:lang w:val="de-CH"/>
-        </w:rPr>
-        <w:t xml:space="preserve"> = </w:t>
-      </w:r>
-      <w:proofErr w:type="spellStart"/>
-      <w:r>
-        <w:rPr>
-          <w:lang w:val="de-CH"/>
-        </w:rPr>
-        <w:t>PunktA.getDistanceTo</w:t>
-      </w:r>
-      <w:proofErr w:type="spellEnd"/>
-      <w:r>
-        <w:rPr>
-          <w:lang w:val="de-CH"/>
-        </w:rPr>
-        <w:t>(</w:t>
-      </w:r>
-      <w:proofErr w:type="spellStart"/>
-      <w:r>
-        <w:rPr>
-          <w:lang w:val="de-CH"/>
-        </w:rPr>
-        <w:t>PunktB</w:t>
-      </w:r>
-      <w:proofErr w:type="spellEnd"/>
-      <w:r>
-        <w:rPr>
-          <w:lang w:val="de-CH"/>
-        </w:rPr>
-        <w:t xml:space="preserve">) &lt; </w:t>
-      </w:r>
-      <w:proofErr w:type="spellStart"/>
-      <w:r>
-        <w:rPr>
-          <w:lang w:val="de-CH"/>
-        </w:rPr>
-        <w:t>GrösseObjektA</w:t>
-      </w:r>
-      <w:proofErr w:type="spellEnd"/>
-      <w:r>
-        <w:rPr>
-          <w:lang w:val="de-CH"/>
-        </w:rPr>
-        <w:t xml:space="preserve"> + </w:t>
-      </w:r>
-      <w:proofErr w:type="spellStart"/>
-      <w:r>
-        <w:rPr>
-          <w:lang w:val="de-CH"/>
-        </w:rPr>
-        <w:t>GrösseObjektB</w:t>
-      </w:r>
-      <w:proofErr w:type="spellEnd"/>
-      <w:r>
-        <w:rPr>
-          <w:lang w:val="de-CH"/>
-        </w:rPr>
-        <w:t xml:space="preserve"> + 1</w:t>
-      </w:r>
-      <w:r>
-        <w:rPr>
-          <w:lang w:val="de-CH"/>
-        </w:rPr>
-        <w:t xml:space="preserve"> </w:t>
-      </w:r>
-    </w:p>
-    <w:p>
-      <w:pPr>
-        <w:rPr>
-          <w:lang w:val="de-CH"/>
-        </w:rPr>
-      </w:pPr>
-    </w:p>
-    <w:p>
-      <w:pPr>
-        <w:pStyle w:val="berschrift3"/>
-      </w:pPr>
-      <w:r>
-        <w:lastRenderedPageBreak/>
-        <w:t>Kollisionsliste</w:t>
-      </w:r>
-    </w:p>
-    <w:p>
-      <w:r>
-        <w:t xml:space="preserve">Wenn eine Kollision erkannt wird, wird dies in einer Kollisionsliste vermerkt. Jeder </w:t>
-      </w:r>
-      <w:proofErr w:type="spellStart"/>
-      <w:r>
-        <w:t>Fussgänger</w:t>
-      </w:r>
-      <w:proofErr w:type="spellEnd"/>
-      <w:r>
-        <w:t xml:space="preserve">, jedes Objekt und auch die Welt selber hat eine Referenz zu dieser Kollisionsliste. Die Welt ist auch Kollisionskandidat, weil ein </w:t>
-      </w:r>
-      <w:proofErr w:type="spellStart"/>
-      <w:r>
-        <w:t>Fussgänger</w:t>
-      </w:r>
-      <w:proofErr w:type="spellEnd"/>
-      <w:r>
-        <w:t xml:space="preserve"> mit dem Rand der Welt kollidieren kann, den er natürlich nicht überschreiten darf. Die Referenz zur Liste wird jeweils während der Erkennung entsprechend bei allen betroffenen Beteiligten hinterlegt.</w:t>
-      </w:r>
-    </w:p>
-    <w:p>
-      <w:r>
-        <w:t xml:space="preserve">Die Idee der Kollisionsliste ist, in den Ausweichstrategien entsprechend intelligenter reagieren zu können. Ein Anwendungsszenario wäre zum Beispiel, dass wenn ein </w:t>
-      </w:r>
-      <w:proofErr w:type="spellStart"/>
-      <w:r>
-        <w:t>Fussgänger</w:t>
-      </w:r>
-      <w:proofErr w:type="spellEnd"/>
-      <w:r>
-        <w:t xml:space="preserve"> merkt, dass er mit </w:t>
-      </w:r>
-      <w:proofErr w:type="spellStart"/>
-      <w:r>
-        <w:t>Fussgängern</w:t>
-      </w:r>
-      <w:proofErr w:type="spellEnd"/>
-      <w:r>
-        <w:t xml:space="preserve"> und Hindernissen komplett umgeben ist</w:t>
-      </w:r>
-      <w:r>
-        <w:t>, er entsprechend sein Ausweichverhalten auf „Stehen bleiben“ ändern kann. Andernfalls könnte er ermitteln, ob es einen für ihn mehr oder weniger passenden Ausweg aus der Konfliktsituation gibt.</w:t>
-      </w:r>
-    </w:p>
-    <w:p/>
-    <w:p>
-      <w:pPr>
-        <w:pStyle w:val="berschrift2"/>
-      </w:pPr>
-      <w:bookmarkStart w:id="27" w:name="_Toc374712757"/>
-      <w:r>
-        <w:t xml:space="preserve">Ausweichstrategien eines </w:t>
-      </w:r>
-      <w:proofErr w:type="spellStart"/>
-      <w:r>
-        <w:t>Fussgängers</w:t>
-      </w:r>
-      <w:bookmarkEnd w:id="27"/>
-      <w:proofErr w:type="spellEnd"/>
-    </w:p>
-    <w:p>
-      <w:r>
-        <w:t xml:space="preserve">Ein </w:t>
-      </w:r>
-      <w:proofErr w:type="spellStart"/>
-      <w:r>
-        <w:t>Fussgänger</w:t>
-      </w:r>
-      <w:proofErr w:type="spellEnd"/>
-      <w:r>
-        <w:t xml:space="preserve"> kann grundsätzlich mehrere Ausweichstrategien haben, wobei jede der Strategie entsprechend ihrer Gewichtung zum Zug kommt. Die Gewichtung ist pro </w:t>
-      </w:r>
-      <w:proofErr w:type="spellStart"/>
-      <w:r>
-        <w:t>Fussgänger</w:t>
-      </w:r>
-      <w:proofErr w:type="spellEnd"/>
-      <w:r>
-        <w:t xml:space="preserve"> individuell, sprich wir implementieren damit die natürliche Verhaltensweise, dass Person A zum Beispiel im Blockierungsfall lieber Stehen bleibt als ausweicht.</w:t>
-      </w:r>
-    </w:p>
-    <w:p>
-      <w:r>
-        <w:t xml:space="preserve">Die Ausweichstrategien sind alle vom Interface </w:t>
-      </w:r>
-      <w:proofErr w:type="spellStart"/>
-      <w:r>
-        <w:t>IStrategy</w:t>
-      </w:r>
-      <w:proofErr w:type="spellEnd"/>
-      <w:r>
-        <w:t xml:space="preserve"> vererbt. Weitere Strategien können dadurch einfach durch eine weitere Implementationsklasse hinzugefügt werden. Die bereits vorhandenen Strategien werden nachfolgend erläutert, damit besser verstanden werden kann, wieso sich die </w:t>
-      </w:r>
-      <w:proofErr w:type="spellStart"/>
-      <w:r>
-        <w:t>Fussgänger</w:t>
-      </w:r>
-      <w:proofErr w:type="spellEnd"/>
-      <w:r>
-        <w:t xml:space="preserve"> in der Simulation so verhalten, wie sie das tun.</w:t>
-      </w:r>
-    </w:p>
-    <w:p/>
-    <w:p>
-      <w:pPr>
-        <w:pStyle w:val="berschrift3"/>
-      </w:pPr>
-      <w:bookmarkStart w:id="28" w:name="_Toc374712758"/>
-      <w:r>
-        <w:t>Ausweichstrategie Warten</w:t>
-      </w:r>
-      <w:bookmarkEnd w:id="28"/>
-    </w:p>
-    <w:p>
-      <w:r>
-        <w:t xml:space="preserve">Wenn eine Kollision mit einem anderen </w:t>
-      </w:r>
-      <w:proofErr w:type="spellStart"/>
-      <w:r>
-        <w:t>Fussgänger</w:t>
-      </w:r>
-      <w:proofErr w:type="spellEnd"/>
-      <w:r>
-        <w:t xml:space="preserve"> oder Hindernis auftritt, wartet der entsprechende </w:t>
-      </w:r>
-      <w:proofErr w:type="spellStart"/>
-      <w:r>
-        <w:t>Fussgänger</w:t>
-      </w:r>
-      <w:proofErr w:type="spellEnd"/>
-      <w:r>
-        <w:t xml:space="preserve"> einfach, bis der gewünschte Weg wieder frei wird. Dieses Verhalten kann dazu führen, dass ein </w:t>
-      </w:r>
-      <w:proofErr w:type="spellStart"/>
-      <w:r>
-        <w:t>Fussgänger</w:t>
-      </w:r>
-      <w:proofErr w:type="spellEnd"/>
-      <w:r>
-        <w:t xml:space="preserve">, gerade wenn er sich mit einem Hindernis kollidiert, einfach für immer Stehen bleibt. </w:t>
-      </w:r>
-      <w:r>
-        <w:t>Da sich in jedem Berechnungszyklus aber das Verhalten ändern kann, wird er früher oder später ein anderes Verhalten annehmen, wodurch er sich wieder weiter bewegen kann. Ohne andere Ausweichstrategien führt dieses Verhalten aber grundsätzlich zu einer Blockade.</w:t>
-      </w:r>
-    </w:p>
-    <w:p/>
-    <w:p>
-      <w:pPr>
-        <w:pStyle w:val="berschrift3"/>
-      </w:pPr>
-      <w:bookmarkStart w:id="29" w:name="_Toc374712759"/>
-      <w:r>
-        <w:t xml:space="preserve">Ausweichstrategie </w:t>
-      </w:r>
-      <w:proofErr w:type="spellStart"/>
-      <w:r>
-        <w:t>LeftRight</w:t>
-      </w:r>
-      <w:bookmarkEnd w:id="29"/>
-      <w:proofErr w:type="spellEnd"/>
-    </w:p>
-    <w:p>
-      <w:r>
-        <w:t xml:space="preserve">Bei dieser Ausweichstrategie wird in erster Instanz versucht den Weg welcher über den Dijkstra berechnet wurde zu gehen. Ist ein anderer </w:t>
-      </w:r>
-      <w:proofErr w:type="spellStart"/>
-      <w:r>
-        <w:t>Fussgänger</w:t>
-      </w:r>
-      <w:proofErr w:type="spellEnd"/>
-      <w:r>
-        <w:t xml:space="preserve"> im Weg, so wird versucht mit einer möglichst kleinen Abweichung vom Weg der nächste Schritt zu machen. Die Richtung des nächsten </w:t>
-      </w:r>
-      <w:proofErr w:type="gramStart"/>
-      <w:r>
-        <w:t>Schritt</w:t>
-      </w:r>
-      <w:proofErr w:type="gramEnd"/>
-      <w:r>
-        <w:t xml:space="preserve"> wird mit folgender Formel berechnet (Winkel in </w:t>
-      </w:r>
-      <w:proofErr w:type="spellStart"/>
-      <w:r>
-        <w:t>Bogenmass</w:t>
-      </w:r>
-      <w:proofErr w:type="spellEnd"/>
-      <w:r>
-        <w:t>):</w:t>
-      </w:r>
-    </w:p>
-    <w:p>
-      <w:pPr>
-        <w:rPr>
-          <w:rFonts w:cs="Tahoma"/>
-        </w:rPr>
-      </w:pPr>
-      <w:r>
-        <w:rPr>
-          <w:rFonts w:cs="Tahoma"/>
-        </w:rPr>
-        <w:t xml:space="preserve">φ = </w:t>
-      </w:r>
-      <w:proofErr w:type="spellStart"/>
-      <w:r>
-        <w:rPr>
-          <w:rFonts w:cs="Tahoma"/>
-        </w:rPr>
-        <w:t>φ</w:t>
-      </w:r>
-      <w:r>
-        <w:rPr>
-          <w:rFonts w:cs="Tahoma"/>
-          <w:vertAlign w:val="subscript"/>
-        </w:rPr>
-        <w:t>opt</w:t>
-      </w:r>
-      <w:proofErr w:type="spellEnd"/>
-      <w:r>
-        <w:rPr>
-          <w:rFonts w:cs="Tahoma"/>
-          <w:vertAlign w:val="subscript"/>
-        </w:rPr>
-        <w:t xml:space="preserve"> </w:t>
-      </w:r>
-      <w:r>
-        <w:rPr>
-          <w:rFonts w:cs="Tahoma"/>
-        </w:rPr>
-        <w:t>+/- (η -1) * 0.1</w:t>
-      </w:r>
-    </w:p>
-    <w:p>
-      <w:pPr>
-        <w:rPr>
-          <w:rFonts w:cs="Tahoma"/>
-        </w:rPr>
-      </w:pPr>
-      <w:r>
-        <w:rPr>
-          <w:rFonts w:cs="Tahoma"/>
-        </w:rPr>
-        <w:t>wobei:</w:t>
-      </w:r>
-    </w:p>
-    <w:p>
-      <w:pPr>
-        <w:spacing w:after="0"/>
-      </w:pPr>
-      <w:r>
-        <w:lastRenderedPageBreak/>
-        <w:t>φ = Winkel bezogen auf X-Achse für nächsten Schritt.</w:t>
-      </w:r>
-    </w:p>
-    <w:p>
-      <w:pPr>
-        <w:spacing w:after="0"/>
-      </w:pPr>
-      <w:proofErr w:type="spellStart"/>
-      <w:r>
-        <w:t>φ</w:t>
-      </w:r>
-      <w:r>
-        <w:rPr>
-          <w:vertAlign w:val="subscript"/>
-        </w:rPr>
-        <w:t>opt</w:t>
-      </w:r>
-      <w:proofErr w:type="spellEnd"/>
-      <w:r>
-        <w:rPr>
-          <w:vertAlign w:val="subscript"/>
-        </w:rPr>
-        <w:t xml:space="preserve"> </w:t>
-      </w:r>
-      <w:r>
-        <w:t>= Winkel wenn gewünschter</w:t>
-      </w:r>
-      <w:r>
-        <w:rPr>
-          <w:vertAlign w:val="subscript"/>
-        </w:rPr>
-        <w:t xml:space="preserve"> </w:t>
-      </w:r>
-      <w:r>
-        <w:t>Weg weiter möglich wäre.</w:t>
-      </w:r>
-    </w:p>
-    <w:p>
-      <w:pPr>
-        <w:spacing w:after="0"/>
-      </w:pPr>
-      <w:r>
-        <w:t>+/- = Zufällig gewällt ob + oder -.</w:t>
-      </w:r>
-    </w:p>
-    <w:p>
-      <w:pPr>
-        <w:spacing w:after="0"/>
-      </w:pPr>
-      <w:r>
-        <w:t xml:space="preserve">η = Nummer des Versuches einen </w:t>
-      </w:r>
-      <w:proofErr w:type="spellStart"/>
-      <w:r>
-        <w:t>Ausweichspunkt</w:t>
-      </w:r>
-      <w:proofErr w:type="spellEnd"/>
-      <w:r>
-        <w:t xml:space="preserve"> zu finden.</w:t>
-      </w:r>
-    </w:p>
-    <w:p/>
-    <w:p>
-      <w:pPr>
-        <w:spacing w:after="0"/>
-      </w:pPr>
-    </w:p>
-    <w:p>
-      <w:pPr>
-        <w:pStyle w:val="berschrift2"/>
-      </w:pPr>
-      <w:bookmarkStart w:id="30" w:name="_Toc374712760"/>
-      <w:r>
-        <w:t>Darstellen</w:t>
-      </w:r>
-      <w:r>
-        <w:t xml:space="preserve">, </w:t>
-      </w:r>
-      <w:r>
-        <w:t>Steuern</w:t>
-      </w:r>
-      <w:r>
-        <w:t xml:space="preserve"> und Laden</w:t>
-      </w:r>
-      <w:r>
-        <w:t xml:space="preserve"> der Simulation</w:t>
-      </w:r>
-      <w:bookmarkEnd w:id="30"/>
-    </w:p>
-    <w:p>
-      <w:r>
-        <w:t xml:space="preserve">Die Simulation wird </w:t>
-      </w:r>
-      <w:proofErr w:type="spellStart"/>
-      <w:r>
-        <w:t>grösstenteils</w:t>
-      </w:r>
-      <w:proofErr w:type="spellEnd"/>
-      <w:r>
-        <w:t xml:space="preserve"> via Tastatur gesteuert. Die nachfolgenden Unterkapitel erläutern die einzelnen Aspekte dazu.</w:t>
-      </w:r>
-    </w:p>
-    <w:p>
-      <w:pPr>
-        <w:pStyle w:val="berschrift3"/>
-      </w:pPr>
-      <w:bookmarkStart w:id="31" w:name="_Toc374712761"/>
-      <w:r>
-        <w:t>Aufbau der grafischen Darstellung</w:t>
-      </w:r>
-      <w:bookmarkEnd w:id="31"/>
-    </w:p>
-    <w:p>
-      <w:r>
-        <w:t xml:space="preserve">Zum Zeichnen der Simulation verwenden wir die </w:t>
-      </w:r>
-      <w:proofErr w:type="spellStart"/>
-      <w:r>
-        <w:t>Simulationpanel</w:t>
-      </w:r>
-      <w:proofErr w:type="spellEnd"/>
-      <w:r>
-        <w:t xml:space="preserve">-Klasse, die auf dem AWT </w:t>
-      </w:r>
-      <w:proofErr w:type="spellStart"/>
-      <w:r>
-        <w:t>JPanel</w:t>
-      </w:r>
-      <w:proofErr w:type="spellEnd"/>
-      <w:r>
-        <w:t xml:space="preserve"> aufbaut. </w:t>
-      </w:r>
-      <w:r>
-        <w:t>Jedes M</w:t>
-      </w:r>
-      <w:r>
-        <w:t xml:space="preserve">al, wenn der Inhalt neu gezeichnet werden muss, wird die Methode </w:t>
-      </w:r>
-      <w:proofErr w:type="spellStart"/>
-      <w:r>
-        <w:t>onPaint</w:t>
-      </w:r>
-      <w:proofErr w:type="spellEnd"/>
-      <w:r>
-        <w:t xml:space="preserve"> aufgerufen. In dieser wird jedes Mal entsprechend den aktuellen Einstellung </w:t>
-      </w:r>
-      <w:proofErr w:type="gramStart"/>
-      <w:r>
-        <w:t>jedes</w:t>
-      </w:r>
-      <w:proofErr w:type="gramEnd"/>
-      <w:r>
-        <w:t xml:space="preserve"> Hindernisse, jeder </w:t>
-      </w:r>
-      <w:proofErr w:type="spellStart"/>
-      <w:r>
-        <w:t>Fussgänger</w:t>
-      </w:r>
-      <w:proofErr w:type="spellEnd"/>
-      <w:r>
-        <w:t xml:space="preserve"> und jedes zusätzliche sichtbare Zeichenobjekt gezeichnet.</w:t>
-      </w:r>
-    </w:p>
-    <w:p>
-      <w:r>
-        <w:t xml:space="preserve">Die Simulation kann das </w:t>
-      </w:r>
-      <w:r>
-        <w:t>Neuzeichnen der</w:t>
-      </w:r>
-      <w:r>
-        <w:t xml:space="preserve"> Darstellung mittels </w:t>
-      </w:r>
-      <w:proofErr w:type="spellStart"/>
-      <w:r>
-        <w:t>repaint</w:t>
-      </w:r>
-      <w:proofErr w:type="spellEnd"/>
-      <w:r>
-        <w:t xml:space="preserve">()-Methode manuell auslösen. Dies wird </w:t>
-      </w:r>
-      <w:r>
-        <w:t>zurz</w:t>
-      </w:r>
-      <w:r>
-        <w:t xml:space="preserve">eit beispielsweise nach jedem kompletten Berechnungsschritt gemacht. Als Ausbaumöglichkeit ist es aber denkbar, dass dies weiter entkoppelt wird. </w:t>
-      </w:r>
-      <w:r>
-        <w:t>Z</w:t>
-      </w:r>
-      <w:r>
-        <w:t>um Beispiel</w:t>
-      </w:r>
-      <w:r>
-        <w:t xml:space="preserve"> könnte bei einer </w:t>
-      </w:r>
-      <w:proofErr w:type="spellStart"/>
-      <w:r>
-        <w:t>Grosssimulation</w:t>
-      </w:r>
-      <w:proofErr w:type="spellEnd"/>
-      <w:r>
-        <w:t>, die selber schon viel Rechenzeit verbraucht,</w:t>
-      </w:r>
-      <w:r>
-        <w:t xml:space="preserve"> nur noch jedes zweite Mal oder allgemeiner jedes x-te Mal </w:t>
-      </w:r>
-      <w:r>
-        <w:t>neu gezeichnet werden.</w:t>
-      </w:r>
-    </w:p>
-    <w:p/>
-    <w:p>
-      <w:pPr>
-        <w:pStyle w:val="berschrift3"/>
-      </w:pPr>
-      <w:bookmarkStart w:id="32" w:name="_Toc374712762"/>
-      <w:r>
-        <w:t>Elemente der grafischen Darstellung</w:t>
-      </w:r>
-      <w:bookmarkEnd w:id="32"/>
-    </w:p>
-    <w:p>
-      <w:r>
-        <w:t xml:space="preserve">Die Darstellung ist so aufgebaut, dass sie aus einzelnen Elementen besteht. Im Programmcode dient dazu die Klasse </w:t>
-      </w:r>
-      <w:proofErr w:type="spellStart"/>
-      <w:r>
-        <w:t>CDrawObject</w:t>
-      </w:r>
-      <w:proofErr w:type="spellEnd"/>
-      <w:r>
-        <w:t>.</w:t>
-      </w:r>
-    </w:p>
-    <w:p>
-      <w:r>
-        <w:t>Jedes Element wird der definierten Reihenfolge nach und nach gezeichnet und ist mittels einer bestimmten Taste ein- und ausschaltbar, sprich es werden nur die Elemente gezeichnet, die im Status Eingeschaltet sind.</w:t>
-      </w:r>
-    </w:p>
-    <w:p>
-      <w:r>
-        <w:t>Zum Anzeigen der Tastenbelegung gibt es ein Hilfe-Element, das mittels F1 eingeblendet werden kann und dann auf der rechten Seite erscheint:</w:t>
+        <w:t xml:space="preserve"> oder ein Hindernis eingeschrieben ist.</w:t>
       </w:r>
     </w:p>
     <w:p>
@@ -8135,12 +7681,11 @@
           <w:noProof/>
           <w:lang w:val="de-CH" w:eastAsia="de-CH"/>
         </w:rPr>
-        <w:lastRenderedPageBreak/>
         <w:drawing>
-          <wp:inline distT="0" distB="0" distL="0" distR="0" wp14:anchorId="166A6C93" wp14:editId="01C74C20">
-            <wp:extent cx="5760720" cy="3004075"/>
-            <wp:effectExtent l="0" t="0" r="0" b="6350"/>
-            <wp:docPr id="9" name="Grafik 9"/>
+          <wp:inline distT="0" distB="0" distL="0" distR="0" wp14:anchorId="504614F7" wp14:editId="2B9F277E">
+            <wp:extent cx="2457143" cy="1923810"/>
+            <wp:effectExtent l="0" t="0" r="635" b="635"/>
+            <wp:docPr id="5" name="Grafik 5"/>
             <wp:cNvGraphicFramePr>
               <a:graphicFrameLocks xmlns:a="http://schemas.openxmlformats.org/drawingml/2006/main" noChangeAspect="1"/>
             </wp:cNvGraphicFramePr>
@@ -8160,6 +7705,835 @@
                   <pic:spPr>
                     <a:xfrm>
                       <a:off x="0" y="0"/>
+                      <a:ext cx="2457143" cy="1923810"/>
+                    </a:xfrm>
+                    <a:prstGeom prst="rect">
+                      <a:avLst/>
+                    </a:prstGeom>
+                  </pic:spPr>
+                </pic:pic>
+              </a:graphicData>
+            </a:graphic>
+          </wp:inline>
+        </w:drawing>
+      </w:r>
+    </w:p>
+    <w:p/>
+    <w:p>
+      <w:pPr>
+        <w:spacing w:after="0" w:line="240" w:lineRule="auto"/>
+        <w:rPr>
+          <w:rFonts w:ascii="Arial" w:hAnsi="Arial" w:cs="Arial"/>
+          <w:b/>
+          <w:bCs/>
+          <w:iCs/>
+          <w:sz w:val="28"/>
+          <w:szCs w:val="28"/>
+        </w:rPr>
+      </w:pPr>
+      <w:r>
+        <w:br w:type="page"/>
+      </w:r>
+    </w:p>
+    <w:p>
+      <w:pPr>
+        <w:pStyle w:val="berschrift2"/>
+      </w:pPr>
+      <w:bookmarkStart w:id="25" w:name="_Toc377123177"/>
+      <w:r>
+        <w:lastRenderedPageBreak/>
+        <w:t>Kollision</w:t>
+      </w:r>
+      <w:r>
+        <w:t>en</w:t>
+      </w:r>
+      <w:bookmarkEnd w:id="25"/>
+    </w:p>
+    <w:p>
+      <w:pPr>
+        <w:pStyle w:val="berschrift3"/>
+      </w:pPr>
+      <w:bookmarkStart w:id="26" w:name="_Toc377123178"/>
+      <w:r>
+        <w:t>Kollisionserkennung</w:t>
+      </w:r>
+      <w:bookmarkEnd w:id="26"/>
+    </w:p>
+    <w:p>
+      <w:r>
+        <w:t xml:space="preserve">In der Kollisionserkennung wird für jeden </w:t>
+      </w:r>
+      <w:proofErr w:type="spellStart"/>
+      <w:r>
+        <w:t>Fussgänger</w:t>
+      </w:r>
+      <w:proofErr w:type="spellEnd"/>
+      <w:r>
+        <w:t xml:space="preserve"> geprüft, ob seine gewünschte nächste Position sich mit der gewünschten nächsten Position eines anderen </w:t>
+      </w:r>
+      <w:proofErr w:type="spellStart"/>
+      <w:r>
+        <w:t>Fussgängers</w:t>
+      </w:r>
+      <w:proofErr w:type="spellEnd"/>
+      <w:r>
+        <w:t xml:space="preserve"> oder eines Hindernisses schneidet. Zur Optimierung dieser Berechnung kommt hier die vorher erläuterte Nachbarschaftserkennung zum Zug, sprich jeder </w:t>
+      </w:r>
+      <w:proofErr w:type="spellStart"/>
+      <w:r>
+        <w:t>Fussgänger</w:t>
+      </w:r>
+      <w:proofErr w:type="spellEnd"/>
+      <w:r>
+        <w:t xml:space="preserve"> prüft </w:t>
+      </w:r>
+      <w:proofErr w:type="spellStart"/>
+      <w:r>
+        <w:t>ausschliesslich</w:t>
+      </w:r>
+      <w:proofErr w:type="spellEnd"/>
+      <w:r>
+        <w:t xml:space="preserve"> mit seinen Nachbarn auf Kollisionen.</w:t>
+      </w:r>
+    </w:p>
+    <w:p>
+      <w:r>
+        <w:t xml:space="preserve">Zur Berechnung einer Kollision wird die Distanz zwischen den beiden betroffenen Punkten gerechnet und entsprechend berücksichtigt, dass Objekt A und Objekt B beide eine gewisse </w:t>
+      </w:r>
+      <w:proofErr w:type="spellStart"/>
+      <w:r>
+        <w:t>Grösse</w:t>
+      </w:r>
+      <w:proofErr w:type="spellEnd"/>
+      <w:r>
+        <w:t xml:space="preserve"> haben und einen genug </w:t>
+      </w:r>
+      <w:proofErr w:type="spellStart"/>
+      <w:r>
+        <w:t>grossen</w:t>
+      </w:r>
+      <w:proofErr w:type="spellEnd"/>
+      <w:r>
+        <w:t xml:space="preserve"> Radius um sich frei haben müssen. Zu diesen beiden </w:t>
+      </w:r>
+      <w:proofErr w:type="spellStart"/>
+      <w:r>
+        <w:t>Grössen</w:t>
+      </w:r>
+      <w:proofErr w:type="spellEnd"/>
+      <w:r>
+        <w:t xml:space="preserve"> berücksichtigen wir zusätzlich einen Minimalabstand von einem Punkt. </w:t>
+      </w:r>
+      <w:r>
+        <w:rPr>
+          <w:lang w:val="de-CH"/>
+        </w:rPr>
+        <w:t>Die verwendete Formel lautet:</w:t>
+      </w:r>
+    </w:p>
+    <w:p>
+      <w:pPr>
+        <w:pBdr>
+          <w:top w:val="single" w:sz="4" w:space="1" w:color="auto"/>
+          <w:left w:val="single" w:sz="4" w:space="4" w:color="auto"/>
+          <w:bottom w:val="single" w:sz="4" w:space="1" w:color="auto"/>
+          <w:right w:val="single" w:sz="4" w:space="4" w:color="auto"/>
+        </w:pBdr>
+        <w:rPr>
+          <w:lang w:val="de-CH"/>
+        </w:rPr>
+      </w:pPr>
+      <w:proofErr w:type="spellStart"/>
+      <w:r>
+        <w:rPr>
+          <w:lang w:val="de-CH"/>
+        </w:rPr>
+        <w:t>hatKollision</w:t>
+      </w:r>
+      <w:proofErr w:type="spellEnd"/>
+      <w:r>
+        <w:rPr>
+          <w:lang w:val="de-CH"/>
+        </w:rPr>
+        <w:t xml:space="preserve"> = </w:t>
+      </w:r>
+      <w:proofErr w:type="spellStart"/>
+      <w:r>
+        <w:rPr>
+          <w:lang w:val="de-CH"/>
+        </w:rPr>
+        <w:t>PunktA.getDistanceTo</w:t>
+      </w:r>
+      <w:proofErr w:type="spellEnd"/>
+      <w:r>
+        <w:rPr>
+          <w:lang w:val="de-CH"/>
+        </w:rPr>
+        <w:t>(</w:t>
+      </w:r>
+      <w:proofErr w:type="spellStart"/>
+      <w:r>
+        <w:rPr>
+          <w:lang w:val="de-CH"/>
+        </w:rPr>
+        <w:t>PunktB</w:t>
+      </w:r>
+      <w:proofErr w:type="spellEnd"/>
+      <w:r>
+        <w:rPr>
+          <w:lang w:val="de-CH"/>
+        </w:rPr>
+        <w:t xml:space="preserve">) &lt; </w:t>
+      </w:r>
+      <w:proofErr w:type="spellStart"/>
+      <w:r>
+        <w:rPr>
+          <w:lang w:val="de-CH"/>
+        </w:rPr>
+        <w:t>GrösseObjektA</w:t>
+      </w:r>
+      <w:proofErr w:type="spellEnd"/>
+      <w:r>
+        <w:rPr>
+          <w:lang w:val="de-CH"/>
+        </w:rPr>
+        <w:t xml:space="preserve"> + </w:t>
+      </w:r>
+      <w:proofErr w:type="spellStart"/>
+      <w:r>
+        <w:rPr>
+          <w:lang w:val="de-CH"/>
+        </w:rPr>
+        <w:t>GrösseObjektB</w:t>
+      </w:r>
+      <w:proofErr w:type="spellEnd"/>
+      <w:r>
+        <w:rPr>
+          <w:lang w:val="de-CH"/>
+        </w:rPr>
+        <w:t xml:space="preserve"> + 1</w:t>
+      </w:r>
+      <w:r>
+        <w:rPr>
+          <w:lang w:val="de-CH"/>
+        </w:rPr>
+        <w:t xml:space="preserve"> </w:t>
+      </w:r>
+    </w:p>
+    <w:p>
+      <w:pPr>
+        <w:rPr>
+          <w:lang w:val="de-CH"/>
+        </w:rPr>
+      </w:pPr>
+    </w:p>
+    <w:p>
+      <w:pPr>
+        <w:pStyle w:val="berschrift3"/>
+      </w:pPr>
+      <w:bookmarkStart w:id="27" w:name="_Toc377123179"/>
+      <w:r>
+        <w:t>Kollisionsliste</w:t>
+      </w:r>
+      <w:bookmarkEnd w:id="27"/>
+    </w:p>
+    <w:p>
+      <w:r>
+        <w:t xml:space="preserve">Wenn eine Kollision erkannt wird, wird dies in einer Kollisionsliste vermerkt. Jeder </w:t>
+      </w:r>
+      <w:proofErr w:type="spellStart"/>
+      <w:r>
+        <w:t>Fussgänger</w:t>
+      </w:r>
+      <w:proofErr w:type="spellEnd"/>
+      <w:r>
+        <w:t xml:space="preserve">, jedes Objekt und auch die Welt selber hat eine Referenz zu dieser Kollisionsliste. Die Welt ist auch Kollisionskandidat, weil ein </w:t>
+      </w:r>
+      <w:proofErr w:type="spellStart"/>
+      <w:r>
+        <w:t>Fussgänger</w:t>
+      </w:r>
+      <w:proofErr w:type="spellEnd"/>
+      <w:r>
+        <w:t xml:space="preserve"> mit dem Rand der Welt kollidieren kann, den er natürlich nicht überschreiten darf. Die Referenz zur Liste wird jeweils während der Erkennung entsprechend bei allen betroffenen Beteiligten hinterlegt.</w:t>
+      </w:r>
+    </w:p>
+    <w:p>
+      <w:r>
+        <w:t xml:space="preserve">Die Idee der Kollisionsliste ist, in den Ausweichstrategien entsprechend intelligenter reagieren zu können. Ein Anwendungsszenario wäre zum Beispiel, dass wenn ein </w:t>
+      </w:r>
+      <w:proofErr w:type="spellStart"/>
+      <w:r>
+        <w:t>Fussgänger</w:t>
+      </w:r>
+      <w:proofErr w:type="spellEnd"/>
+      <w:r>
+        <w:t xml:space="preserve"> merkt, dass er mit </w:t>
+      </w:r>
+      <w:proofErr w:type="spellStart"/>
+      <w:r>
+        <w:t>Fussgängern</w:t>
+      </w:r>
+      <w:proofErr w:type="spellEnd"/>
+      <w:r>
+        <w:t xml:space="preserve"> und Hindernissen komplett umgeben ist</w:t>
+      </w:r>
+      <w:r>
+        <w:t>, er entsprechend sein Ausweichverhalten auf „Stehen bleiben“ ändern kann. Andernfalls könnte er ermitteln, ob es einen für ihn mehr oder weniger passenden Ausweg aus der Konfliktsituation gibt.</w:t>
+      </w:r>
+    </w:p>
+    <w:p/>
+    <w:p>
+      <w:pPr>
+        <w:spacing w:after="0" w:line="240" w:lineRule="auto"/>
+        <w:rPr>
+          <w:rFonts w:ascii="Arial" w:hAnsi="Arial" w:cs="Arial"/>
+          <w:b/>
+          <w:bCs/>
+          <w:iCs/>
+          <w:sz w:val="28"/>
+          <w:szCs w:val="28"/>
+        </w:rPr>
+      </w:pPr>
+      <w:r>
+        <w:br w:type="page"/>
+      </w:r>
+    </w:p>
+    <w:p>
+      <w:pPr>
+        <w:pStyle w:val="berschrift2"/>
+      </w:pPr>
+      <w:bookmarkStart w:id="28" w:name="_Toc377123180"/>
+      <w:r>
+        <w:lastRenderedPageBreak/>
+        <w:t xml:space="preserve">Ausweichstrategien eines </w:t>
+      </w:r>
+      <w:proofErr w:type="spellStart"/>
+      <w:r>
+        <w:t>Fussgängers</w:t>
+      </w:r>
+      <w:bookmarkEnd w:id="28"/>
+      <w:proofErr w:type="spellEnd"/>
+    </w:p>
+    <w:p>
+      <w:r>
+        <w:t xml:space="preserve">Ein </w:t>
+      </w:r>
+      <w:proofErr w:type="spellStart"/>
+      <w:r>
+        <w:t>Fussgänger</w:t>
+      </w:r>
+      <w:proofErr w:type="spellEnd"/>
+      <w:r>
+        <w:t xml:space="preserve"> kann grundsätzlich mehrere Ausweichstrategien haben, wobei jede der Strategie entsprechend ihrer Gewichtung zum Zug kommt. Die Gewichtung ist pro </w:t>
+      </w:r>
+      <w:proofErr w:type="spellStart"/>
+      <w:r>
+        <w:t>Fussgänger</w:t>
+      </w:r>
+      <w:proofErr w:type="spellEnd"/>
+      <w:r>
+        <w:t xml:space="preserve"> individuell, sprich wir implementieren damit die natürliche Verhaltensweise, dass Person A zum Beispiel im Blockierungsfall lieber Stehen bleibt als ausweicht.</w:t>
+      </w:r>
+    </w:p>
+    <w:p>
+      <w:r>
+        <w:t xml:space="preserve">Die bereits vorhandenen Strategien werden nachfolgend erläutert, damit besser verstanden werden kann, wieso sich die </w:t>
+      </w:r>
+      <w:proofErr w:type="spellStart"/>
+      <w:r>
+        <w:t>Fussgänger</w:t>
+      </w:r>
+      <w:proofErr w:type="spellEnd"/>
+      <w:r>
+        <w:t xml:space="preserve"> in der Simulation</w:t>
+      </w:r>
+      <w:r>
+        <w:t xml:space="preserve"> so verhalten, wie sie das tun.</w:t>
+      </w:r>
+    </w:p>
+    <w:p>
+      <w:bookmarkStart w:id="29" w:name="_GoBack"/>
+      <w:bookmarkEnd w:id="29"/>
+    </w:p>
+    <w:p>
+      <w:pPr>
+        <w:pStyle w:val="berschrift3"/>
+      </w:pPr>
+      <w:bookmarkStart w:id="30" w:name="_Toc377123181"/>
+      <w:r>
+        <w:t>Ausweichstrategie Warten</w:t>
+      </w:r>
+      <w:bookmarkEnd w:id="30"/>
+    </w:p>
+    <w:p>
+      <w:r>
+        <w:t xml:space="preserve">Wenn eine Kollision mit einem anderen </w:t>
+      </w:r>
+      <w:proofErr w:type="spellStart"/>
+      <w:r>
+        <w:t>Fussgänger</w:t>
+      </w:r>
+      <w:proofErr w:type="spellEnd"/>
+      <w:r>
+        <w:t xml:space="preserve"> oder Hindernis auftritt, wartet der entsprechende </w:t>
+      </w:r>
+      <w:proofErr w:type="spellStart"/>
+      <w:r>
+        <w:t>Fussgänger</w:t>
+      </w:r>
+      <w:proofErr w:type="spellEnd"/>
+      <w:r>
+        <w:t xml:space="preserve"> einfach, bis der gewünschte Weg wieder frei wird. Dieses Verhalten kann dazu führen, dass ein </w:t>
+      </w:r>
+      <w:proofErr w:type="spellStart"/>
+      <w:r>
+        <w:t>Fussgänger</w:t>
+      </w:r>
+      <w:proofErr w:type="spellEnd"/>
+      <w:r>
+        <w:t xml:space="preserve">, gerade wenn er sich mit einem Hindernis kollidiert, einfach für immer Stehen bleibt. </w:t>
+      </w:r>
+      <w:r>
+        <w:t>Da sich in jedem Berechnungszyklus aber das Verhalten ändern kann, wird er früher oder später ein anderes Verhalten annehmen, wodurch er sich wieder weiter bewegen kann. Ohne andere Ausweichstrategien führt dieses Verhalten aber grundsätzlich zu einer Blockade.</w:t>
+      </w:r>
+    </w:p>
+    <w:p/>
+    <w:p>
+      <w:pPr>
+        <w:pStyle w:val="berschrift3"/>
+      </w:pPr>
+      <w:bookmarkStart w:id="31" w:name="_Toc377123182"/>
+      <w:r>
+        <w:t xml:space="preserve">Ausweichstrategie </w:t>
+      </w:r>
+      <w:proofErr w:type="spellStart"/>
+      <w:r>
+        <w:t>LeftRight</w:t>
+      </w:r>
+      <w:bookmarkEnd w:id="31"/>
+      <w:proofErr w:type="spellEnd"/>
+    </w:p>
+    <w:p>
+      <w:r>
+        <w:t xml:space="preserve">Bei dieser Ausweichstrategie wird in erster Instanz versucht den Weg welcher über den Dijkstra berechnet wurde zu gehen. Ist ein anderer </w:t>
+      </w:r>
+      <w:proofErr w:type="spellStart"/>
+      <w:r>
+        <w:t>Fussgänger</w:t>
+      </w:r>
+      <w:proofErr w:type="spellEnd"/>
+      <w:r>
+        <w:t xml:space="preserve"> im Weg, so wird versucht mit einer möglichst kleinen Abweichung vom Weg der nächste Schritt zu machen. Die Richtung des nächsten </w:t>
+      </w:r>
+      <w:proofErr w:type="gramStart"/>
+      <w:r>
+        <w:t>Schritt</w:t>
+      </w:r>
+      <w:proofErr w:type="gramEnd"/>
+      <w:r>
+        <w:t xml:space="preserve"> wird mit folgender Formel berechnet (Winkel in </w:t>
+      </w:r>
+      <w:proofErr w:type="spellStart"/>
+      <w:r>
+        <w:t>Bogenmass</w:t>
+      </w:r>
+      <w:proofErr w:type="spellEnd"/>
+      <w:r>
+        <w:t>):</w:t>
+      </w:r>
+    </w:p>
+    <w:p>
+      <w:pPr>
+        <w:pBdr>
+          <w:top w:val="single" w:sz="4" w:space="1" w:color="auto"/>
+          <w:left w:val="single" w:sz="4" w:space="4" w:color="auto"/>
+          <w:bottom w:val="single" w:sz="4" w:space="1" w:color="auto"/>
+          <w:right w:val="single" w:sz="4" w:space="4" w:color="auto"/>
+        </w:pBdr>
+        <w:rPr>
+          <w:rFonts w:cs="Tahoma"/>
+        </w:rPr>
+      </w:pPr>
+      <w:r>
+        <w:rPr>
+          <w:rFonts w:cs="Tahoma"/>
+        </w:rPr>
+        <w:t xml:space="preserve">φ = </w:t>
+      </w:r>
+      <w:proofErr w:type="spellStart"/>
+      <w:r>
+        <w:rPr>
+          <w:rFonts w:cs="Tahoma"/>
+        </w:rPr>
+        <w:t>φ</w:t>
+      </w:r>
+      <w:r>
+        <w:rPr>
+          <w:rFonts w:cs="Tahoma"/>
+          <w:vertAlign w:val="subscript"/>
+        </w:rPr>
+        <w:t>opt</w:t>
+      </w:r>
+      <w:proofErr w:type="spellEnd"/>
+      <w:r>
+        <w:rPr>
+          <w:rFonts w:cs="Tahoma"/>
+          <w:vertAlign w:val="subscript"/>
+        </w:rPr>
+        <w:t xml:space="preserve"> </w:t>
+      </w:r>
+      <w:r>
+        <w:rPr>
+          <w:rFonts w:cs="Tahoma"/>
+        </w:rPr>
+        <w:t>+/- (η -1) * 0.1</w:t>
+      </w:r>
+    </w:p>
+    <w:p>
+      <w:pPr>
+        <w:pBdr>
+          <w:top w:val="single" w:sz="4" w:space="1" w:color="auto"/>
+          <w:left w:val="single" w:sz="4" w:space="4" w:color="auto"/>
+          <w:bottom w:val="single" w:sz="4" w:space="1" w:color="auto"/>
+          <w:right w:val="single" w:sz="4" w:space="4" w:color="auto"/>
+        </w:pBdr>
+        <w:rPr>
+          <w:rFonts w:cs="Tahoma"/>
+        </w:rPr>
+      </w:pPr>
+      <w:r>
+        <w:rPr>
+          <w:rFonts w:cs="Tahoma"/>
+        </w:rPr>
+        <w:t>wobei:</w:t>
+      </w:r>
+    </w:p>
+    <w:p>
+      <w:pPr>
+        <w:pBdr>
+          <w:top w:val="single" w:sz="4" w:space="1" w:color="auto"/>
+          <w:left w:val="single" w:sz="4" w:space="4" w:color="auto"/>
+          <w:bottom w:val="single" w:sz="4" w:space="1" w:color="auto"/>
+          <w:right w:val="single" w:sz="4" w:space="4" w:color="auto"/>
+        </w:pBdr>
+        <w:spacing w:after="0"/>
+      </w:pPr>
+      <w:r>
+        <w:t>φ = Winkel bezogen auf X-Achse für nächsten Schritt.</w:t>
+      </w:r>
+    </w:p>
+    <w:p>
+      <w:pPr>
+        <w:pBdr>
+          <w:top w:val="single" w:sz="4" w:space="1" w:color="auto"/>
+          <w:left w:val="single" w:sz="4" w:space="4" w:color="auto"/>
+          <w:bottom w:val="single" w:sz="4" w:space="1" w:color="auto"/>
+          <w:right w:val="single" w:sz="4" w:space="4" w:color="auto"/>
+        </w:pBdr>
+        <w:spacing w:after="0"/>
+      </w:pPr>
+      <w:proofErr w:type="spellStart"/>
+      <w:r>
+        <w:t>φ</w:t>
+      </w:r>
+      <w:r>
+        <w:rPr>
+          <w:vertAlign w:val="subscript"/>
+        </w:rPr>
+        <w:t>opt</w:t>
+      </w:r>
+      <w:proofErr w:type="spellEnd"/>
+      <w:r>
+        <w:rPr>
+          <w:vertAlign w:val="subscript"/>
+        </w:rPr>
+        <w:t xml:space="preserve"> </w:t>
+      </w:r>
+      <w:r>
+        <w:t>= Winkel wenn gewünschter</w:t>
+      </w:r>
+      <w:r>
+        <w:rPr>
+          <w:vertAlign w:val="subscript"/>
+        </w:rPr>
+        <w:t xml:space="preserve"> </w:t>
+      </w:r>
+      <w:r>
+        <w:t>Weg weiter möglich wäre.</w:t>
+      </w:r>
+    </w:p>
+    <w:p>
+      <w:pPr>
+        <w:pBdr>
+          <w:top w:val="single" w:sz="4" w:space="1" w:color="auto"/>
+          <w:left w:val="single" w:sz="4" w:space="4" w:color="auto"/>
+          <w:bottom w:val="single" w:sz="4" w:space="1" w:color="auto"/>
+          <w:right w:val="single" w:sz="4" w:space="4" w:color="auto"/>
+        </w:pBdr>
+        <w:spacing w:after="0"/>
+      </w:pPr>
+      <w:r>
+        <w:t>+/- = Zufällig gewällt ob + oder -.</w:t>
+      </w:r>
+    </w:p>
+    <w:p>
+      <w:pPr>
+        <w:pBdr>
+          <w:top w:val="single" w:sz="4" w:space="1" w:color="auto"/>
+          <w:left w:val="single" w:sz="4" w:space="4" w:color="auto"/>
+          <w:bottom w:val="single" w:sz="4" w:space="1" w:color="auto"/>
+          <w:right w:val="single" w:sz="4" w:space="4" w:color="auto"/>
+        </w:pBdr>
+        <w:spacing w:after="0"/>
+      </w:pPr>
+      <w:r>
+        <w:t xml:space="preserve">η = Nummer des Versuches einen </w:t>
+      </w:r>
+      <w:proofErr w:type="spellStart"/>
+      <w:r>
+        <w:t>Ausweichspunkt</w:t>
+      </w:r>
+      <w:proofErr w:type="spellEnd"/>
+      <w:r>
+        <w:t xml:space="preserve"> zu finden.</w:t>
+      </w:r>
+    </w:p>
+    <w:p/>
+    <w:p/>
+    <w:p>
+      <w:pPr>
+        <w:pStyle w:val="berschrift3"/>
+      </w:pPr>
+      <w:r>
+        <w:t>Weitere Ausweichstrategien implementieren</w:t>
+      </w:r>
+    </w:p>
+    <w:p>
+      <w:r>
+        <w:t xml:space="preserve">Die Ausweichstrategien sind alle vom Interface </w:t>
+      </w:r>
+      <w:proofErr w:type="spellStart"/>
+      <w:r>
+        <w:t>IStrategy</w:t>
+      </w:r>
+      <w:proofErr w:type="spellEnd"/>
+      <w:r>
+        <w:t xml:space="preserve"> vererbt. Weitere Strategien können dadurch einfach durch eine weitere Implementationsklasse hinzugefügt werden. </w:t>
+      </w:r>
+      <w:r>
+        <w:br w:type="page"/>
+      </w:r>
+    </w:p>
+    <w:p>
+      <w:pPr>
+        <w:pStyle w:val="berschrift2"/>
+      </w:pPr>
+      <w:bookmarkStart w:id="32" w:name="_Toc377123183"/>
+      <w:r>
+        <w:lastRenderedPageBreak/>
+        <w:t>Darstellen</w:t>
+      </w:r>
+      <w:r>
+        <w:t xml:space="preserve">, </w:t>
+      </w:r>
+      <w:r>
+        <w:t>Steuern</w:t>
+      </w:r>
+      <w:r>
+        <w:t xml:space="preserve"> und Laden</w:t>
+      </w:r>
+      <w:r>
+        <w:t xml:space="preserve"> der Simulation</w:t>
+      </w:r>
+      <w:bookmarkEnd w:id="32"/>
+    </w:p>
+    <w:p>
+      <w:r>
+        <w:t xml:space="preserve">Die Simulation wird </w:t>
+      </w:r>
+      <w:proofErr w:type="spellStart"/>
+      <w:r>
+        <w:t>grösstenteils</w:t>
+      </w:r>
+      <w:proofErr w:type="spellEnd"/>
+      <w:r>
+        <w:t xml:space="preserve"> via Tastatur gesteuert. Die nachfolgenden Unterkapitel erläutern die einzelnen Aspekte dazu.</w:t>
+      </w:r>
+    </w:p>
+    <w:p>
+      <w:pPr>
+        <w:pStyle w:val="berschrift3"/>
+      </w:pPr>
+      <w:bookmarkStart w:id="33" w:name="_Toc377123184"/>
+      <w:r>
+        <w:t>Aufbau der grafischen Darstellung</w:t>
+      </w:r>
+      <w:bookmarkEnd w:id="33"/>
+    </w:p>
+    <w:p>
+      <w:r>
+        <w:t xml:space="preserve">Zum Zeichnen der Simulation verwenden wir die </w:t>
+      </w:r>
+      <w:proofErr w:type="spellStart"/>
+      <w:r>
+        <w:t>Simulationpanel</w:t>
+      </w:r>
+      <w:proofErr w:type="spellEnd"/>
+      <w:r>
+        <w:t xml:space="preserve">-Klasse, die auf dem AWT </w:t>
+      </w:r>
+      <w:proofErr w:type="spellStart"/>
+      <w:r>
+        <w:t>JPanel</w:t>
+      </w:r>
+      <w:proofErr w:type="spellEnd"/>
+      <w:r>
+        <w:t xml:space="preserve"> aufbaut. </w:t>
+      </w:r>
+      <w:r>
+        <w:t>Jedes M</w:t>
+      </w:r>
+      <w:r>
+        <w:t xml:space="preserve">al, wenn der Inhalt neu gezeichnet werden muss, wird die Methode </w:t>
+      </w:r>
+      <w:proofErr w:type="spellStart"/>
+      <w:r>
+        <w:t>onPaint</w:t>
+      </w:r>
+      <w:proofErr w:type="spellEnd"/>
+      <w:r>
+        <w:t xml:space="preserve"> aufgerufen. In dieser wird jedes Mal entsprechend den aktuellen Einstellung </w:t>
+      </w:r>
+      <w:proofErr w:type="gramStart"/>
+      <w:r>
+        <w:t>jedes</w:t>
+      </w:r>
+      <w:proofErr w:type="gramEnd"/>
+      <w:r>
+        <w:t xml:space="preserve"> Hindernisse, jeder </w:t>
+      </w:r>
+      <w:proofErr w:type="spellStart"/>
+      <w:r>
+        <w:t>Fussgänger</w:t>
+      </w:r>
+      <w:proofErr w:type="spellEnd"/>
+      <w:r>
+        <w:t xml:space="preserve"> und jedes zusätzliche sichtbare Zeichenobjekt gezeichnet.</w:t>
+      </w:r>
+    </w:p>
+    <w:p>
+      <w:r>
+        <w:t xml:space="preserve">Die Simulation kann das </w:t>
+      </w:r>
+      <w:r>
+        <w:t>Neuzeichnen der</w:t>
+      </w:r>
+      <w:r>
+        <w:t xml:space="preserve"> Darstellung mittels </w:t>
+      </w:r>
+      <w:proofErr w:type="spellStart"/>
+      <w:r>
+        <w:t>repaint</w:t>
+      </w:r>
+      <w:proofErr w:type="spellEnd"/>
+      <w:r>
+        <w:t xml:space="preserve">()-Methode manuell auslösen. Dies wird </w:t>
+      </w:r>
+      <w:r>
+        <w:t>zurz</w:t>
+      </w:r>
+      <w:r>
+        <w:t xml:space="preserve">eit beispielsweise nach jedem kompletten Berechnungsschritt gemacht. Als Ausbaumöglichkeit ist es aber denkbar, dass dies weiter entkoppelt wird. </w:t>
+      </w:r>
+      <w:r>
+        <w:t>Z</w:t>
+      </w:r>
+      <w:r>
+        <w:t>um Beispiel</w:t>
+      </w:r>
+      <w:r>
+        <w:t xml:space="preserve"> könnte bei einer </w:t>
+      </w:r>
+      <w:proofErr w:type="spellStart"/>
+      <w:r>
+        <w:t>Grosssimulation</w:t>
+      </w:r>
+      <w:proofErr w:type="spellEnd"/>
+      <w:r>
+        <w:t>, die selber schon viel Rechenzeit verbraucht,</w:t>
+      </w:r>
+      <w:r>
+        <w:t xml:space="preserve"> nur noch jedes zweite Mal oder allgemeiner jedes x-te Mal </w:t>
+      </w:r>
+      <w:r>
+        <w:t>neu gezeichnet werden.</w:t>
+      </w:r>
+    </w:p>
+    <w:p/>
+    <w:p>
+      <w:pPr>
+        <w:pStyle w:val="berschrift3"/>
+      </w:pPr>
+      <w:bookmarkStart w:id="34" w:name="_Toc377123185"/>
+      <w:r>
+        <w:t>Elemente der grafischen Darstellung</w:t>
+      </w:r>
+      <w:bookmarkEnd w:id="34"/>
+    </w:p>
+    <w:p>
+      <w:r>
+        <w:t xml:space="preserve">Die Darstellung ist so aufgebaut, dass sie aus einzelnen Elementen besteht. Im Programmcode dient dazu die Klasse </w:t>
+      </w:r>
+      <w:proofErr w:type="spellStart"/>
+      <w:r>
+        <w:t>CDrawObject</w:t>
+      </w:r>
+      <w:proofErr w:type="spellEnd"/>
+      <w:r>
+        <w:t>.</w:t>
+      </w:r>
+    </w:p>
+    <w:p>
+      <w:r>
+        <w:t>Jedes Element wird der definierten Reihenfolge nach und nach gezeichnet und ist mittels einer bestimmten Taste ein- und ausschaltbar, sprich es werden nur die Elemente gezeichnet, die im Status Eingeschaltet sind.</w:t>
+      </w:r>
+    </w:p>
+    <w:p>
+      <w:r>
+        <w:t>Zum Anzeigen der Tastenbelegung gibt es ein Hilfe-Element, das mittels F1 eingeblendet werden kann und dann auf der rechten Seite erscheint:</w:t>
+      </w:r>
+    </w:p>
+    <w:p>
+      <w:r>
+        <w:rPr>
+          <w:noProof/>
+          <w:lang w:val="de-CH" w:eastAsia="de-CH"/>
+        </w:rPr>
+        <w:drawing>
+          <wp:inline distT="0" distB="0" distL="0" distR="0" wp14:anchorId="166A6C93" wp14:editId="01C74C20">
+            <wp:extent cx="5760720" cy="3004075"/>
+            <wp:effectExtent l="0" t="0" r="0" b="6350"/>
+            <wp:docPr id="9" name="Grafik 9"/>
+            <wp:cNvGraphicFramePr>
+              <a:graphicFrameLocks xmlns:a="http://schemas.openxmlformats.org/drawingml/2006/main" noChangeAspect="1"/>
+            </wp:cNvGraphicFramePr>
+            <a:graphic xmlns:a="http://schemas.openxmlformats.org/drawingml/2006/main">
+              <a:graphicData uri="http://schemas.openxmlformats.org/drawingml/2006/picture">
+                <pic:pic xmlns:pic="http://schemas.openxmlformats.org/drawingml/2006/picture">
+                  <pic:nvPicPr>
+                    <pic:cNvPr id="0" name=""/>
+                    <pic:cNvPicPr/>
+                  </pic:nvPicPr>
+                  <pic:blipFill>
+                    <a:blip r:embed="rId20"/>
+                    <a:stretch>
+                      <a:fillRect/>
+                    </a:stretch>
+                  </pic:blipFill>
+                  <pic:spPr>
+                    <a:xfrm>
+                      <a:off x="0" y="0"/>
                       <a:ext cx="5760720" cy="3004075"/>
                     </a:xfrm>
                     <a:prstGeom prst="rect">
@@ -8178,11 +8552,12 @@
       <w:pPr>
         <w:pStyle w:val="berschrift3"/>
       </w:pPr>
-      <w:bookmarkStart w:id="33" w:name="_Toc374712763"/>
-      <w:r>
+      <w:bookmarkStart w:id="35" w:name="_Toc377123186"/>
+      <w:r>
+        <w:lastRenderedPageBreak/>
         <w:t>Steuern der Simulation</w:t>
       </w:r>
-      <w:bookmarkEnd w:id="33"/>
+      <w:bookmarkEnd w:id="35"/>
     </w:p>
     <w:p>
       <w:r>
@@ -8234,11 +8609,11 @@
       <w:pPr>
         <w:pStyle w:val="berschrift3"/>
       </w:pPr>
-      <w:bookmarkStart w:id="34" w:name="_Toc374712764"/>
+      <w:bookmarkStart w:id="36" w:name="_Toc377123187"/>
       <w:r>
         <w:t>Laden und Verlassen der Simulationswelt</w:t>
       </w:r>
-      <w:bookmarkEnd w:id="34"/>
+      <w:bookmarkEnd w:id="36"/>
     </w:p>
     <w:p>
       <w:r>
@@ -8256,7 +8631,6 @@
           <w:noProof/>
           <w:lang w:val="de-CH" w:eastAsia="de-CH"/>
         </w:rPr>
-        <w:lastRenderedPageBreak/>
         <w:drawing>
           <wp:inline distT="0" distB="0" distL="0" distR="0" wp14:anchorId="60C5F79E" wp14:editId="04068FA2">
             <wp:extent cx="5760720" cy="2995501"/>
@@ -8273,7 +8647,7 @@
                     <pic:cNvPicPr/>
                   </pic:nvPicPr>
                   <pic:blipFill>
-                    <a:blip r:embed="rId20"/>
+                    <a:blip r:embed="rId21"/>
                     <a:stretch>
                       <a:fillRect/>
                     </a:stretch>
@@ -8431,27 +8805,14 @@
           <w:pPr>
             <w:pStyle w:val="Tabelle"/>
           </w:pPr>
-          <w:r>
-            <w:fldChar w:fldCharType="begin"/>
-          </w:r>
-          <w:r>
-            <w:instrText xml:space="preserve"> FILENAME   \* MERGEFORMAT </w:instrText>
-          </w:r>
-          <w:r>
-            <w:fldChar w:fldCharType="separate"/>
-          </w:r>
-          <w:r>
-            <w:rPr>
-              <w:noProof/>
-            </w:rPr>
-            <w:t>Pflichtenheft_FuSi.docx</w:t>
-          </w:r>
-          <w:r>
-            <w:rPr>
-              <w:noProof/>
-            </w:rPr>
-            <w:fldChar w:fldCharType="end"/>
-          </w:r>
+          <w:fldSimple w:instr=" FILENAME   \* MERGEFORMAT ">
+            <w:r>
+              <w:rPr>
+                <w:noProof/>
+              </w:rPr>
+              <w:t>Pflichtenheft_FuSi.docx</w:t>
+            </w:r>
+          </w:fldSimple>
         </w:p>
       </w:tc>
     </w:tr>
@@ -8477,27 +8838,14 @@
           <w:pPr>
             <w:pStyle w:val="Tabelle"/>
           </w:pPr>
-          <w:r>
-            <w:fldChar w:fldCharType="begin"/>
-          </w:r>
-          <w:r>
-            <w:instrText xml:space="preserve"> NUMPAGES   \* MERGEFORMAT </w:instrText>
-          </w:r>
-          <w:r>
-            <w:fldChar w:fldCharType="separate"/>
-          </w:r>
-          <w:r>
-            <w:rPr>
-              <w:noProof/>
-            </w:rPr>
-            <w:t>1</w:t>
-          </w:r>
-          <w:r>
-            <w:rPr>
-              <w:noProof/>
-            </w:rPr>
-            <w:fldChar w:fldCharType="end"/>
-          </w:r>
+          <w:fldSimple w:instr=" NUMPAGES   \* MERGEFORMAT ">
+            <w:r>
+              <w:rPr>
+                <w:noProof/>
+              </w:rPr>
+              <w:t>18</w:t>
+            </w:r>
+          </w:fldSimple>
         </w:p>
       </w:tc>
       <w:tc>
@@ -8575,7 +8923,7 @@
         <w:noProof/>
         <w:szCs w:val="20"/>
       </w:rPr>
-      <w:t>17</w:t>
+      <w:t>16</w:t>
     </w:r>
     <w:r>
       <w:rPr>
@@ -8612,7 +8960,7 @@
         <w:noProof/>
         <w:szCs w:val="20"/>
       </w:rPr>
-      <w:t>17</w:t>
+      <w:t>18</w:t>
     </w:r>
     <w:r>
       <w:rPr>
@@ -12658,7 +13006,7 @@
 </file>
 
 <file path=customXml/itemProps1.xml><?xml version="1.0" encoding="utf-8"?>
-<ds:datastoreItem xmlns:ds="http://schemas.openxmlformats.org/officeDocument/2006/customXml" ds:itemID="{3B483058-8DC9-4D1D-BFCE-0DB9AACAAFC8}">
+<ds:datastoreItem xmlns:ds="http://schemas.openxmlformats.org/officeDocument/2006/customXml" ds:itemID="{D94AD18F-1F25-4950-B7D9-2A0CF6E92042}">
   <ds:schemaRefs>
     <ds:schemaRef ds:uri="http://schemas.openxmlformats.org/officeDocument/2006/bibliography"/>
   </ds:schemaRefs>

</xml_diff>